<commit_message>
Added For Loop to changedata type.
</commit_message>
<xml_diff>
--- a/Project_Report_Dillon_Constantine.docx
+++ b/Project_Report_Dillon_Constantine.docx
@@ -155,6 +155,28 @@
       <w:r>
         <w:t>features)</w:t>
       </w:r>
+    </w:p>
+    <w:p>
+      <w:pPr>
+        <w:pStyle w:val="BodyText"/>
+        <w:spacing w:before="175"/>
+        <w:ind w:left="100"/>
+      </w:pPr>
+      <w:proofErr w:type="spellStart"/>
+      <w:r>
+        <w:t>Exploritory</w:t>
+      </w:r>
+      <w:proofErr w:type="spellEnd"/>
+      <w:r>
+        <w:t xml:space="preserve"> analysis on Petrol / Oil prices worldwide.</w:t>
+      </w:r>
+    </w:p>
+    <w:p>
+      <w:pPr>
+        <w:pStyle w:val="BodyText"/>
+        <w:spacing w:before="175"/>
+        <w:ind w:left="100"/>
+      </w:pPr>
     </w:p>
     <w:p>
       <w:pPr>

</xml_diff>

<commit_message>
V5 - Continued Analysis
</commit_message>
<xml_diff>
--- a/Project_Report_Dillon_Constantine.docx
+++ b/Project_Report_Dillon_Constantine.docx
@@ -46,7 +46,7 @@
         <w:spacing w:before="176"/>
         <w:ind w:left="100"/>
       </w:pPr>
-      <w:hyperlink r:id="rId4" w:history="1">
+      <w:hyperlink r:id="rId5" w:history="1">
         <w:r>
           <w:rPr>
             <w:rStyle w:val="Hyperlink"/>
@@ -159,14 +159,93 @@
     <w:p>
       <w:pPr>
         <w:pStyle w:val="BodyText"/>
-        <w:spacing w:before="175"/>
-        <w:ind w:left="100"/>
-      </w:pPr>
-      <w:proofErr w:type="spellStart"/>
-      <w:r>
-        <w:t>Exploritory</w:t>
-      </w:r>
-      <w:proofErr w:type="spellEnd"/>
+        <w:numPr>
+          <w:ilvl w:val="0"/>
+          <w:numId w:val="1"/>
+        </w:numPr>
+        <w:spacing w:before="175"/>
+      </w:pPr>
+      <w:r>
+        <w:t>Purpose of Study and Research problems you investigated.</w:t>
+      </w:r>
+    </w:p>
+    <w:p>
+      <w:pPr>
+        <w:pStyle w:val="BodyText"/>
+        <w:numPr>
+          <w:ilvl w:val="0"/>
+          <w:numId w:val="1"/>
+        </w:numPr>
+        <w:spacing w:before="175"/>
+      </w:pPr>
+      <w:r>
+        <w:t>Design/ Layout of the study.</w:t>
+      </w:r>
+    </w:p>
+    <w:p>
+      <w:pPr>
+        <w:pStyle w:val="BodyText"/>
+        <w:numPr>
+          <w:ilvl w:val="0"/>
+          <w:numId w:val="1"/>
+        </w:numPr>
+        <w:spacing w:before="175"/>
+      </w:pPr>
+      <w:r>
+        <w:t>Trends found as a result.</w:t>
+      </w:r>
+    </w:p>
+    <w:p>
+      <w:pPr>
+        <w:pStyle w:val="BodyText"/>
+        <w:numPr>
+          <w:ilvl w:val="0"/>
+          <w:numId w:val="1"/>
+        </w:numPr>
+        <w:spacing w:before="175"/>
+      </w:pPr>
+      <w:r>
+        <w:t>Summary</w:t>
+      </w:r>
+      <w:r>
+        <w:t xml:space="preserve"> of </w:t>
+      </w:r>
+      <w:r>
+        <w:t>interpretations</w:t>
+      </w:r>
+      <w:r>
+        <w:t xml:space="preserve"> / conclusion</w:t>
+      </w:r>
+    </w:p>
+    <w:p>
+      <w:pPr>
+        <w:pStyle w:val="BodyText"/>
+        <w:spacing w:before="175"/>
+        <w:ind w:left="100"/>
+      </w:pPr>
+    </w:p>
+    <w:p>
+      <w:pPr>
+        <w:pStyle w:val="BodyText"/>
+        <w:spacing w:before="175"/>
+        <w:ind w:left="100"/>
+      </w:pPr>
+      <w:r>
+        <w:t xml:space="preserve">This report </w:t>
+      </w:r>
+      <w:r>
+        <w:t>is an exploratory analysis into the price of petrol worldwide. With the cost of living on the rise</w:t>
+      </w:r>
+    </w:p>
+    <w:p>
+      <w:pPr>
+        <w:pStyle w:val="BodyText"/>
+        <w:spacing w:before="175"/>
+        <w:ind w:left="100"/>
+      </w:pPr>
+      <w:r>
+        <w:t>Exploratory</w:t>
+      </w:r>
       <w:r>
         <w:t xml:space="preserve"> analysis on Petrol / Oil prices worldwide.</w:t>
       </w:r>
@@ -280,6 +359,16 @@
     <w:p>
       <w:pPr>
         <w:pStyle w:val="BodyText"/>
+        <w:spacing w:before="175"/>
+        <w:ind w:left="100"/>
+      </w:pPr>
+      <w:r>
+        <w:t>Current inflation in Ireland and cost of living rising particularly hot topic the rise in Petrol and Diesel prices.</w:t>
+      </w:r>
+    </w:p>
+    <w:p>
+      <w:pPr>
+        <w:pStyle w:val="BodyText"/>
         <w:rPr>
           <w:sz w:val="24"/>
         </w:rPr>
@@ -441,6 +530,54 @@
     <w:p>
       <w:pPr>
         <w:pStyle w:val="BodyText"/>
+        <w:spacing w:before="175"/>
+        <w:ind w:left="100"/>
+      </w:pPr>
+      <w:r>
+        <w:t xml:space="preserve">Open Source from Kaggle. Author. Data. </w:t>
+      </w:r>
+    </w:p>
+    <w:p>
+      <w:pPr>
+        <w:pStyle w:val="BodyText"/>
+        <w:spacing w:before="175"/>
+        <w:ind w:left="100"/>
+      </w:pPr>
+      <w:r>
+        <w:t>Structure (columns – rows)</w:t>
+      </w:r>
+    </w:p>
+    <w:p>
+      <w:pPr>
+        <w:pStyle w:val="BodyText"/>
+        <w:spacing w:before="175"/>
+        <w:ind w:left="100"/>
+      </w:pPr>
+    </w:p>
+    <w:p>
+      <w:pPr>
+        <w:pStyle w:val="BodyText"/>
+        <w:spacing w:before="175"/>
+        <w:ind w:left="100"/>
+      </w:pPr>
+      <w:r>
+        <w:t>Choosing</w:t>
+      </w:r>
+      <w:r>
+        <w:t xml:space="preserve"> of the data. (</w:t>
+      </w:r>
+      <w:proofErr w:type="spellStart"/>
+      <w:r>
+        <w:t>Rte</w:t>
+      </w:r>
+      <w:proofErr w:type="spellEnd"/>
+      <w:r>
+        <w:t xml:space="preserve"> snips of recent talks)</w:t>
+      </w:r>
+    </w:p>
+    <w:p>
+      <w:pPr>
+        <w:pStyle w:val="BodyText"/>
         <w:rPr>
           <w:sz w:val="24"/>
         </w:rPr>
@@ -526,6 +663,44 @@
       <w:r>
         <w:t>detail)</w:t>
       </w:r>
+    </w:p>
+    <w:p>
+      <w:pPr>
+        <w:pStyle w:val="BodyText"/>
+        <w:spacing w:before="175"/>
+        <w:ind w:left="100"/>
+      </w:pPr>
+      <w:r>
+        <w:t>Decision on packages to use.</w:t>
+      </w:r>
+    </w:p>
+    <w:p>
+      <w:pPr>
+        <w:pStyle w:val="BodyText"/>
+        <w:spacing w:before="175"/>
+        <w:ind w:left="100"/>
+      </w:pPr>
+      <w:r>
+        <w:t>Importing the data.</w:t>
+      </w:r>
+    </w:p>
+    <w:p>
+      <w:pPr>
+        <w:pStyle w:val="BodyText"/>
+        <w:spacing w:before="175"/>
+        <w:ind w:left="100"/>
+      </w:pPr>
+      <w:r>
+        <w:lastRenderedPageBreak/>
+        <w:t>Checking for null data, unnecessary columns in my analysis</w:t>
+      </w:r>
+    </w:p>
+    <w:p>
+      <w:pPr>
+        <w:pStyle w:val="BodyText"/>
+        <w:spacing w:before="175"/>
+        <w:ind w:left="100"/>
+      </w:pPr>
     </w:p>
     <w:p>
       <w:pPr>
@@ -794,6 +969,100 @@
     </w:sectPr>
   </w:body>
 </w:document>
+</file>
+
+<file path=word/numbering.xml><?xml version="1.0" encoding="utf-8"?>
+<w:numbering xmlns:wpc="http://schemas.microsoft.com/office/word/2010/wordprocessingCanvas" xmlns:cx="http://schemas.microsoft.com/office/drawing/2014/chartex" xmlns:cx1="http://schemas.microsoft.com/office/drawing/2015/9/8/chartex" xmlns:cx2="http://schemas.microsoft.com/office/drawing/2015/10/21/chartex" xmlns:cx3="http://schemas.microsoft.com/office/drawing/2016/5/9/chartex" xmlns:cx4="http://schemas.microsoft.com/office/drawing/2016/5/10/chartex" xmlns:cx5="http://schemas.microsoft.com/office/drawing/2016/5/11/chartex" xmlns:cx6="http://schemas.microsoft.com/office/drawing/2016/5/12/chartex" xmlns:cx7="http://schemas.microsoft.com/office/drawing/2016/5/13/chartex" xmlns:cx8="http://schemas.microsoft.com/office/drawing/2016/5/14/chartex" xmlns:mc="http://schemas.openxmlformats.org/markup-compatibility/2006" xmlns:aink="http://schemas.microsoft.com/office/drawing/2016/ink" xmlns:am3d="http://schemas.microsoft.com/office/drawing/2017/model3d" xmlns:o="urn:schemas-microsoft-com:office:office" xmlns:oel="http://schemas.microsoft.com/office/2019/extlst" xmlns:r="http://schemas.openxmlformats.org/officeDocument/2006/relationships" xmlns:m="http://schemas.openxmlformats.org/officeDocument/2006/math" xmlns:v="urn:schemas-microsoft-com:vml" xmlns:wp14="http://schemas.microsoft.com/office/word/2010/wordprocessingDrawing" xmlns:wp="http://schemas.openxmlformats.org/drawingml/2006/wordprocessingDrawing" xmlns:w10="urn:schemas-microsoft-com:office:word" xmlns:w="http://schemas.openxmlformats.org/wordprocessingml/2006/main" xmlns:w14="http://schemas.microsoft.com/office/word/2010/wordml" xmlns:w15="http://schemas.microsoft.com/office/word/2012/wordml" xmlns:w16cex="http://schemas.microsoft.com/office/word/2018/wordml/cex" xmlns:w16cid="http://schemas.microsoft.com/office/word/2016/wordml/cid" xmlns:w16="http://schemas.microsoft.com/office/word/2018/wordml" xmlns:w16sdtdh="http://schemas.microsoft.com/office/word/2020/wordml/sdtdatahash" xmlns:w16se="http://schemas.microsoft.com/office/word/2015/wordml/symex" xmlns:wpg="http://schemas.microsoft.com/office/word/2010/wordprocessingGroup" xmlns:wpi="http://schemas.microsoft.com/office/word/2010/wordprocessingInk" xmlns:wne="http://schemas.microsoft.com/office/word/2006/wordml" xmlns:wps="http://schemas.microsoft.com/office/word/2010/wordprocessingShape" mc:Ignorable="w14 w15 w16se w16cid w16 w16cex w16sdtdh wp14">
+  <w:abstractNum w:abstractNumId="0" w15:restartNumberingAfterBreak="0">
+    <w:nsid w:val="68914311"/>
+    <w:multiLevelType w:val="hybridMultilevel"/>
+    <w:tmpl w:val="5B4E2A5C"/>
+    <w:lvl w:ilvl="0" w:tplc="0809000F">
+      <w:start w:val="1"/>
+      <w:numFmt w:val="decimal"/>
+      <w:lvlText w:val="%1."/>
+      <w:lvlJc w:val="left"/>
+      <w:pPr>
+        <w:ind w:left="820" w:hanging="360"/>
+      </w:pPr>
+    </w:lvl>
+    <w:lvl w:ilvl="1" w:tplc="08090019" w:tentative="1">
+      <w:start w:val="1"/>
+      <w:numFmt w:val="lowerLetter"/>
+      <w:lvlText w:val="%2."/>
+      <w:lvlJc w:val="left"/>
+      <w:pPr>
+        <w:ind w:left="1540" w:hanging="360"/>
+      </w:pPr>
+    </w:lvl>
+    <w:lvl w:ilvl="2" w:tplc="0809001B" w:tentative="1">
+      <w:start w:val="1"/>
+      <w:numFmt w:val="lowerRoman"/>
+      <w:lvlText w:val="%3."/>
+      <w:lvlJc w:val="right"/>
+      <w:pPr>
+        <w:ind w:left="2260" w:hanging="180"/>
+      </w:pPr>
+    </w:lvl>
+    <w:lvl w:ilvl="3" w:tplc="0809000F" w:tentative="1">
+      <w:start w:val="1"/>
+      <w:numFmt w:val="decimal"/>
+      <w:lvlText w:val="%4."/>
+      <w:lvlJc w:val="left"/>
+      <w:pPr>
+        <w:ind w:left="2980" w:hanging="360"/>
+      </w:pPr>
+    </w:lvl>
+    <w:lvl w:ilvl="4" w:tplc="08090019" w:tentative="1">
+      <w:start w:val="1"/>
+      <w:numFmt w:val="lowerLetter"/>
+      <w:lvlText w:val="%5."/>
+      <w:lvlJc w:val="left"/>
+      <w:pPr>
+        <w:ind w:left="3700" w:hanging="360"/>
+      </w:pPr>
+    </w:lvl>
+    <w:lvl w:ilvl="5" w:tplc="0809001B" w:tentative="1">
+      <w:start w:val="1"/>
+      <w:numFmt w:val="lowerRoman"/>
+      <w:lvlText w:val="%6."/>
+      <w:lvlJc w:val="right"/>
+      <w:pPr>
+        <w:ind w:left="4420" w:hanging="180"/>
+      </w:pPr>
+    </w:lvl>
+    <w:lvl w:ilvl="6" w:tplc="0809000F" w:tentative="1">
+      <w:start w:val="1"/>
+      <w:numFmt w:val="decimal"/>
+      <w:lvlText w:val="%7."/>
+      <w:lvlJc w:val="left"/>
+      <w:pPr>
+        <w:ind w:left="5140" w:hanging="360"/>
+      </w:pPr>
+    </w:lvl>
+    <w:lvl w:ilvl="7" w:tplc="08090019" w:tentative="1">
+      <w:start w:val="1"/>
+      <w:numFmt w:val="lowerLetter"/>
+      <w:lvlText w:val="%8."/>
+      <w:lvlJc w:val="left"/>
+      <w:pPr>
+        <w:ind w:left="5860" w:hanging="360"/>
+      </w:pPr>
+    </w:lvl>
+    <w:lvl w:ilvl="8" w:tplc="0809001B" w:tentative="1">
+      <w:start w:val="1"/>
+      <w:numFmt w:val="lowerRoman"/>
+      <w:lvlText w:val="%9."/>
+      <w:lvlJc w:val="right"/>
+      <w:pPr>
+        <w:ind w:left="6580" w:hanging="180"/>
+      </w:pPr>
+    </w:lvl>
+  </w:abstractNum>
+  <w:num w:numId="1" w16cid:durableId="1084492055">
+    <w:abstractNumId w:val="0"/>
+  </w:num>
+</w:numbering>
 </file>
 
 <file path=word/styles.xml><?xml version="1.0" encoding="utf-8"?>

</xml_diff>

<commit_message>
V7 - Tidying up the Code
</commit_message>
<xml_diff>
--- a/Project_Report_Dillon_Constantine.docx
+++ b/Project_Report_Dillon_Constantine.docx
@@ -56,11 +56,6 @@
       <w:r>
         <w:t xml:space="preserve"> </w:t>
       </w:r>
-    </w:p>
-    <w:p>
-      <w:pPr>
-        <w:pStyle w:val="BodyText"/>
-      </w:pPr>
     </w:p>
     <w:p>
       <w:pPr>
@@ -648,10 +643,7 @@
         </w:sdtContent>
       </w:sdt>
       <w:r>
-        <w:t>.</w:t>
-      </w:r>
-      <w:r>
-        <w:t xml:space="preserve"> </w:t>
+        <w:t xml:space="preserve">. </w:t>
       </w:r>
       <w:r>
         <w:t>According to the metadata</w:t>
@@ -705,6 +697,7 @@
     <w:p/>
     <w:p>
       <w:r>
+        <w:lastRenderedPageBreak/>
         <w:t>The original data set included 11 fields in total</w:t>
       </w:r>
       <w:r>
@@ -981,102 +974,20 @@
         <w:pStyle w:val="BodyText"/>
       </w:pPr>
       <w:r>
-        <w:t>(Describe</w:t>
-      </w:r>
-      <w:r>
-        <w:rPr>
-          <w:spacing w:val="-6"/>
-        </w:rPr>
-        <w:t xml:space="preserve"> </w:t>
-      </w:r>
-      <w:r>
-        <w:t>your</w:t>
-      </w:r>
-      <w:r>
-        <w:rPr>
-          <w:spacing w:val="-6"/>
-        </w:rPr>
-        <w:t xml:space="preserve"> </w:t>
-      </w:r>
-      <w:r>
-        <w:t>entire</w:t>
-      </w:r>
-      <w:r>
-        <w:rPr>
-          <w:spacing w:val="-5"/>
-        </w:rPr>
-        <w:t xml:space="preserve"> </w:t>
-      </w:r>
-      <w:r>
-        <w:t>process</w:t>
-      </w:r>
-      <w:r>
-        <w:rPr>
-          <w:spacing w:val="-6"/>
-        </w:rPr>
-        <w:t xml:space="preserve"> </w:t>
-      </w:r>
-      <w:r>
-        <w:t>in</w:t>
-      </w:r>
-      <w:r>
-        <w:rPr>
-          <w:spacing w:val="-6"/>
-        </w:rPr>
-        <w:t xml:space="preserve"> </w:t>
-      </w:r>
-      <w:r>
-        <w:t>detail)</w:t>
-      </w:r>
-    </w:p>
-    <w:p>
-      <w:pPr>
-        <w:pStyle w:val="BodyText"/>
-      </w:pPr>
-      <w:r>
-        <w:t xml:space="preserve">Data Cleaning &amp; Shape - </w:t>
-      </w:r>
-      <w:r>
-        <w:t>Checking for null data, unnecessary columns in my analysis</w:t>
-      </w:r>
-    </w:p>
-    <w:p>
-      <w:pPr>
-        <w:pStyle w:val="BodyText"/>
-      </w:pPr>
-      <w:r>
-        <w:t xml:space="preserve">Addition of columns - </w:t>
-      </w:r>
-      <w:sdt>
-        <w:sdtPr>
-          <w:id w:val="-764919942"/>
-          <w:citation/>
-        </w:sdtPr>
-        <w:sdtContent>
-          <w:r>
-            <w:fldChar w:fldCharType="begin"/>
-          </w:r>
-          <w:r>
-            <w:rPr>
-              <w:lang w:val="en-IE"/>
-            </w:rPr>
-            <w:instrText xml:space="preserve"> CITATION Ter13 \l 6153 </w:instrText>
-          </w:r>
-          <w:r>
-            <w:fldChar w:fldCharType="separate"/>
-          </w:r>
-          <w:r>
-            <w:rPr>
-              <w:noProof/>
-              <w:lang w:val="en-IE"/>
-            </w:rPr>
-            <w:t>(Termeer, 2013)</w:t>
-          </w:r>
-          <w:r>
-            <w:fldChar w:fldCharType="end"/>
-          </w:r>
-        </w:sdtContent>
-      </w:sdt>
+        <w:t xml:space="preserve">This section of the report with </w:t>
+      </w:r>
+      <w:r>
+        <w:t>step through</w:t>
+      </w:r>
+      <w:r>
+        <w:t xml:space="preserve"> the process in which the exploratory data analysis</w:t>
+      </w:r>
+      <w:r>
+        <w:t xml:space="preserve"> of Worldwide Petrol Prices </w:t>
+      </w:r>
+      <w:r>
+        <w:t>took place from beginning to end.</w:t>
+      </w:r>
     </w:p>
     <w:p>
       <w:pPr>
@@ -1351,11 +1262,7 @@
         <w:t xml:space="preserve">was ideal. </w:t>
       </w:r>
       <w:r>
-        <w:t xml:space="preserve">Pandas </w:t>
-      </w:r>
-      <w:r>
-        <w:lastRenderedPageBreak/>
-        <w:t>has a function called read_csv</w:t>
+        <w:t>Pandas has a function called read_csv</w:t>
       </w:r>
       <w:r>
         <w:t xml:space="preserve"> </w:t>
@@ -1367,15 +1274,7 @@
         <w:t>ed</w:t>
       </w:r>
       <w:r>
-        <w:t xml:space="preserve"> the data into a </w:t>
-      </w:r>
-      <w:proofErr w:type="gramStart"/>
-      <w:r>
-        <w:t>pandas</w:t>
-      </w:r>
-      <w:proofErr w:type="gramEnd"/>
-      <w:r>
-        <w:t xml:space="preserve"> data structure</w:t>
+        <w:t xml:space="preserve"> the data into a pandas data structure</w:t>
       </w:r>
       <w:r>
         <w:t xml:space="preserve"> </w:t>
@@ -1526,29 +1425,6 @@
         </w:drawing>
       </w:r>
     </w:p>
-    <w:p>
-      <w:pPr>
-        <w:jc w:val="center"/>
-        <w:rPr>
-          <w:i/>
-          <w:iCs/>
-        </w:rPr>
-      </w:pPr>
-      <w:r>
-        <w:rPr>
-          <w:i/>
-          <w:iCs/>
-        </w:rPr>
-        <w:t>Fig 1.</w:t>
-      </w:r>
-      <w:r>
-        <w:rPr>
-          <w:i/>
-          <w:iCs/>
-        </w:rPr>
-        <w:t xml:space="preserve"> Importing the data and returning top 5 rows.</w:t>
-      </w:r>
-    </w:p>
     <w:p/>
     <w:p/>
     <w:p>
@@ -1721,7 +1597,6 @@
     </w:p>
     <w:p>
       <w:r>
-        <w:lastRenderedPageBreak/>
         <w:t>Also,</w:t>
       </w:r>
       <w:r>
@@ -1989,23 +1864,55 @@
         <w:t xml:space="preserve"> Barrels</w:t>
       </w:r>
     </w:p>
-    <w:p>
-      <w:pPr>
-        <w:pStyle w:val="ListParagraph"/>
-        <w:ind w:left="720"/>
-      </w:pPr>
-    </w:p>
     <w:p/>
+    <w:p/>
     <w:p>
       <w:pPr>
         <w:pStyle w:val="Heading2"/>
       </w:pPr>
       <w:r>
+        <w:t>Step 4: Visualisation</w:t>
+      </w:r>
+    </w:p>
+    <w:p>
+      <w:r>
+        <w:t>Once the Data was cleaned, prepped and basic stats understood it was time to visualise the data. In this study there was three python libraries used as explained prior in this report, Matplotlib, Seaborn and Plotly.</w:t>
+      </w:r>
+      <w:r>
+        <w:t xml:space="preserve"> </w:t>
+      </w:r>
+      <w:r>
+        <w:t>Through</w:t>
+      </w:r>
+      <w:r>
+        <w:t xml:space="preserve"> visualisation</w:t>
+      </w:r>
+      <w:r>
+        <w:t>s</w:t>
+      </w:r>
+      <w:r>
+        <w:t xml:space="preserve"> the trends within the data could be </w:t>
+      </w:r>
+      <w:r>
         <w:lastRenderedPageBreak/>
-        <w:t>Step 4: Visualisation</w:t>
-      </w:r>
-    </w:p>
-    <w:p/>
+        <w:t>easily displayed</w:t>
+      </w:r>
+      <w:r>
+        <w:t xml:space="preserve"> </w:t>
+      </w:r>
+      <w:r>
+        <w:t xml:space="preserve">using bar charts, </w:t>
+      </w:r>
+      <w:r>
+        <w:t>histograms,</w:t>
+      </w:r>
+      <w:r>
+        <w:t xml:space="preserve"> and scatter plots.</w:t>
+      </w:r>
+      <w:r>
+        <w:t xml:space="preserve"> The trends and results of the EDA will be discussed in the results section of this report.</w:t>
+      </w:r>
+    </w:p>
     <w:p>
       <w:pPr>
         <w:pStyle w:val="BodyText"/>
@@ -2030,55 +1937,776 @@
       <w:pPr>
         <w:pStyle w:val="BodyText"/>
       </w:pPr>
-      <w:r>
-        <w:t>(Include</w:t>
-      </w:r>
-      <w:r>
-        <w:rPr>
-          <w:spacing w:val="-6"/>
+    </w:p>
+    <w:p>
+      <w:pPr>
+        <w:pStyle w:val="Heading3"/>
+      </w:pPr>
+      <w:r>
+        <w:t>Price Per Litre – Data Dispersion</w:t>
+      </w:r>
+    </w:p>
+    <w:p/>
+    <w:p>
+      <w:pPr>
+        <w:widowControl/>
+        <w:autoSpaceDE/>
+        <w:autoSpaceDN/>
+        <w:spacing w:line="240" w:lineRule="auto"/>
+        <w:jc w:val="center"/>
+        <w:rPr>
+          <w:rFonts w:eastAsia="Times New Roman"/>
+          <w:lang w:val="en-IE" w:eastAsia="en-GB"/>
+        </w:rPr>
+      </w:pPr>
+      <w:r>
+        <w:rPr>
+          <w:rFonts w:eastAsia="Times New Roman"/>
+          <w:noProof/>
+          <w:lang w:val="en-IE" w:eastAsia="en-GB"/>
+        </w:rPr>
+        <w:drawing>
+          <wp:inline distT="0" distB="0" distL="0" distR="0" wp14:anchorId="3D646B19" wp14:editId="2AB85ADC">
+            <wp:extent cx="4473640" cy="4455042"/>
+            <wp:effectExtent l="0" t="0" r="0" b="0"/>
+            <wp:docPr id="6" name="Picture 6" descr="Chart, histogram&#10;&#10;Description automatically generated"/>
+            <wp:cNvGraphicFramePr>
+              <a:graphicFrameLocks xmlns:a="http://schemas.openxmlformats.org/drawingml/2006/main" noChangeAspect="1"/>
+            </wp:cNvGraphicFramePr>
+            <a:graphic xmlns:a="http://schemas.openxmlformats.org/drawingml/2006/main">
+              <a:graphicData uri="http://schemas.openxmlformats.org/drawingml/2006/picture">
+                <pic:pic xmlns:pic="http://schemas.openxmlformats.org/drawingml/2006/picture">
+                  <pic:nvPicPr>
+                    <pic:cNvPr id="6" name="Picture 6" descr="Chart, histogram&#10;&#10;Description automatically generated"/>
+                    <pic:cNvPicPr>
+                      <a:picLocks noChangeAspect="1" noChangeArrowheads="1"/>
+                    </pic:cNvPicPr>
+                  </pic:nvPicPr>
+                  <pic:blipFill>
+                    <a:blip r:embed="rId10">
+                      <a:extLst>
+                        <a:ext uri="{28A0092B-C50C-407E-A947-70E740481C1C}">
+                          <a14:useLocalDpi xmlns:a14="http://schemas.microsoft.com/office/drawing/2010/main" val="0"/>
+                        </a:ext>
+                      </a:extLst>
+                    </a:blip>
+                    <a:srcRect/>
+                    <a:stretch>
+                      <a:fillRect/>
+                    </a:stretch>
+                  </pic:blipFill>
+                  <pic:spPr bwMode="auto">
+                    <a:xfrm>
+                      <a:off x="0" y="0"/>
+                      <a:ext cx="4506048" cy="4487316"/>
+                    </a:xfrm>
+                    <a:prstGeom prst="rect">
+                      <a:avLst/>
+                    </a:prstGeom>
+                    <a:noFill/>
+                    <a:ln>
+                      <a:noFill/>
+                    </a:ln>
+                  </pic:spPr>
+                </pic:pic>
+              </a:graphicData>
+            </a:graphic>
+          </wp:inline>
+        </w:drawing>
+      </w:r>
+    </w:p>
+    <w:p>
+      <w:pPr>
+        <w:widowControl/>
+        <w:autoSpaceDE/>
+        <w:autoSpaceDN/>
+        <w:spacing w:line="240" w:lineRule="auto"/>
+        <w:jc w:val="center"/>
+        <w:rPr>
+          <w:rFonts w:eastAsia="Times New Roman"/>
+          <w:lang w:val="en-IE" w:eastAsia="en-GB"/>
+        </w:rPr>
+      </w:pPr>
+    </w:p>
+    <w:p>
+      <w:pPr>
+        <w:rPr>
+          <w:lang w:val="en-IE" w:eastAsia="en-GB"/>
+        </w:rPr>
+      </w:pPr>
+    </w:p>
+    <w:p>
+      <w:pPr>
+        <w:widowControl/>
+        <w:autoSpaceDE/>
+        <w:autoSpaceDN/>
+        <w:spacing w:line="240" w:lineRule="auto"/>
+        <w:jc w:val="center"/>
+        <w:rPr>
+          <w:rFonts w:eastAsia="Times New Roman"/>
+          <w:lang w:val="en-IE" w:eastAsia="en-GB"/>
+        </w:rPr>
+      </w:pPr>
+    </w:p>
+    <w:p>
+      <w:pPr>
+        <w:pStyle w:val="Heading2"/>
+        <w:rPr>
+          <w:rFonts w:eastAsia="Times New Roman"/>
+          <w:lang w:val="en-IE" w:eastAsia="en-GB"/>
+        </w:rPr>
+      </w:pPr>
+      <w:r>
+        <w:rPr>
+          <w:rFonts w:eastAsia="Times New Roman"/>
+          <w:lang w:val="en-IE" w:eastAsia="en-GB"/>
+        </w:rPr>
+        <w:t>Correlation Graph</w:t>
+      </w:r>
+    </w:p>
+    <w:p>
+      <w:pPr>
+        <w:pStyle w:val="Heading3"/>
+        <w:rPr>
+          <w:lang w:val="en-IE" w:eastAsia="en-GB"/>
+        </w:rPr>
+      </w:pPr>
+      <w:r>
+        <w:rPr>
+          <w:lang w:val="en-IE" w:eastAsia="en-GB"/>
+        </w:rPr>
+        <w:t>Heat Map of all Field Correlations</w:t>
+      </w:r>
+    </w:p>
+    <w:p>
+      <w:pPr>
+        <w:rPr>
+          <w:lang w:val="en-IE" w:eastAsia="en-GB"/>
+        </w:rPr>
+      </w:pPr>
+      <w:r>
+        <w:rPr>
+          <w:lang w:val="en-IE" w:eastAsia="en-GB"/>
+        </w:rPr>
+        <w:t xml:space="preserve">The Heatmap below gives a good depiction of the various relationships between fields in the Petrol Prices Worldwide data. </w:t>
+      </w:r>
+    </w:p>
+    <w:p>
+      <w:pPr>
+        <w:widowControl/>
+        <w:autoSpaceDE/>
+        <w:autoSpaceDN/>
+        <w:spacing w:line="240" w:lineRule="auto"/>
+        <w:jc w:val="left"/>
+        <w:rPr>
+          <w:rFonts w:eastAsia="Times New Roman"/>
+          <w:lang w:val="en-IE" w:eastAsia="en-GB"/>
+        </w:rPr>
+      </w:pPr>
+      <w:r>
+        <w:rPr>
+          <w:rFonts w:eastAsia="Times New Roman"/>
+          <w:noProof/>
+          <w:lang w:val="en-IE" w:eastAsia="en-GB"/>
+        </w:rPr>
+        <w:lastRenderedPageBreak/>
+        <w:drawing>
+          <wp:inline distT="0" distB="0" distL="0" distR="0" wp14:anchorId="5841C977" wp14:editId="606D1D9C">
+            <wp:extent cx="6071190" cy="3801656"/>
+            <wp:effectExtent l="0" t="0" r="0" b="0"/>
+            <wp:docPr id="17" name="Picture 17" descr="A picture containing text, monitor, screen, several&#10;&#10;Description automatically generated"/>
+            <wp:cNvGraphicFramePr>
+              <a:graphicFrameLocks xmlns:a="http://schemas.openxmlformats.org/drawingml/2006/main" noChangeAspect="1"/>
+            </wp:cNvGraphicFramePr>
+            <a:graphic xmlns:a="http://schemas.openxmlformats.org/drawingml/2006/main">
+              <a:graphicData uri="http://schemas.openxmlformats.org/drawingml/2006/picture">
+                <pic:pic xmlns:pic="http://schemas.openxmlformats.org/drawingml/2006/picture">
+                  <pic:nvPicPr>
+                    <pic:cNvPr id="17" name="Picture 17" descr="A picture containing text, monitor, screen, several&#10;&#10;Description automatically generated"/>
+                    <pic:cNvPicPr>
+                      <a:picLocks noChangeAspect="1" noChangeArrowheads="1"/>
+                    </pic:cNvPicPr>
+                  </pic:nvPicPr>
+                  <pic:blipFill>
+                    <a:blip r:embed="rId11">
+                      <a:extLst>
+                        <a:ext uri="{28A0092B-C50C-407E-A947-70E740481C1C}">
+                          <a14:useLocalDpi xmlns:a14="http://schemas.microsoft.com/office/drawing/2010/main" val="0"/>
+                        </a:ext>
+                      </a:extLst>
+                    </a:blip>
+                    <a:srcRect/>
+                    <a:stretch>
+                      <a:fillRect/>
+                    </a:stretch>
+                  </pic:blipFill>
+                  <pic:spPr bwMode="auto">
+                    <a:xfrm>
+                      <a:off x="0" y="0"/>
+                      <a:ext cx="6083878" cy="3809601"/>
+                    </a:xfrm>
+                    <a:prstGeom prst="rect">
+                      <a:avLst/>
+                    </a:prstGeom>
+                    <a:noFill/>
+                    <a:ln>
+                      <a:noFill/>
+                    </a:ln>
+                  </pic:spPr>
+                </pic:pic>
+              </a:graphicData>
+            </a:graphic>
+          </wp:inline>
+        </w:drawing>
+      </w:r>
+    </w:p>
+    <w:p>
+      <w:pPr>
+        <w:widowControl/>
+        <w:autoSpaceDE/>
+        <w:autoSpaceDN/>
+        <w:spacing w:line="240" w:lineRule="auto"/>
+        <w:jc w:val="left"/>
+        <w:rPr>
+          <w:rFonts w:eastAsia="Times New Roman"/>
+          <w:lang w:val="en-IE" w:eastAsia="en-GB"/>
+        </w:rPr>
+      </w:pPr>
+    </w:p>
+    <w:p>
+      <w:pPr>
+        <w:rPr>
+          <w:lang w:val="en-IE" w:eastAsia="en-GB"/>
+        </w:rPr>
+      </w:pPr>
+    </w:p>
+    <w:p>
+      <w:pPr>
+        <w:rPr>
+          <w:lang w:val="en-IE" w:eastAsia="en-GB"/>
+        </w:rPr>
+      </w:pPr>
+      <w:r>
+        <w:rPr>
+          <w:lang w:val="en-IE" w:eastAsia="en-GB"/>
+        </w:rPr>
+        <w:t xml:space="preserve">Based off the above heat map there is a strong corelation of 0.622 between </w:t>
+      </w:r>
+      <w:r>
+        <w:rPr>
+          <w:lang w:val="en-IE" w:eastAsia="en-GB"/>
+        </w:rPr>
+        <w:t xml:space="preserve">Yearly Gallons Per Capita and GDP Per Capita (USD). </w:t>
+      </w:r>
+      <w:r>
+        <w:rPr>
+          <w:lang w:val="en-IE" w:eastAsia="en-GB"/>
+        </w:rPr>
+        <w:t xml:space="preserve">In the below figure </w:t>
+      </w:r>
+      <w:r>
+        <w:rPr>
+          <w:lang w:val="en-IE" w:eastAsia="en-GB"/>
+        </w:rPr>
+        <w:t>it can be seen that many of the data points are along a similar area of the Scatter plot showing a strong relationship between the two fields.</w:t>
+      </w:r>
+      <w:r>
+        <w:rPr>
+          <w:lang w:val="en-IE" w:eastAsia="en-GB"/>
         </w:rPr>
         <w:t xml:space="preserve"> </w:t>
       </w:r>
-      <w:r>
-        <w:t>the</w:t>
-      </w:r>
-      <w:r>
-        <w:rPr>
-          <w:spacing w:val="-5"/>
-        </w:rPr>
-        <w:t xml:space="preserve"> </w:t>
-      </w:r>
-      <w:r>
-        <w:t>charts</w:t>
-      </w:r>
-      <w:r>
-        <w:rPr>
-          <w:spacing w:val="-6"/>
-        </w:rPr>
-        <w:t xml:space="preserve"> </w:t>
-      </w:r>
-      <w:r>
-        <w:t>and</w:t>
-      </w:r>
-      <w:r>
-        <w:rPr>
-          <w:spacing w:val="-5"/>
-        </w:rPr>
-        <w:t xml:space="preserve"> </w:t>
-      </w:r>
-      <w:r>
-        <w:t>describe</w:t>
-      </w:r>
-      <w:r>
-        <w:rPr>
-          <w:spacing w:val="-5"/>
-        </w:rPr>
-        <w:t xml:space="preserve"> </w:t>
-      </w:r>
-      <w:r>
-        <w:t>them)</w:t>
-      </w:r>
-    </w:p>
+    </w:p>
+    <w:p>
+      <w:pPr>
+        <w:rPr>
+          <w:lang w:val="en-IE" w:eastAsia="en-GB"/>
+        </w:rPr>
+      </w:pPr>
+    </w:p>
+    <w:p>
+      <w:pPr>
+        <w:widowControl/>
+        <w:autoSpaceDE/>
+        <w:autoSpaceDN/>
+        <w:spacing w:line="240" w:lineRule="auto"/>
+        <w:jc w:val="left"/>
+        <w:rPr>
+          <w:rFonts w:eastAsia="Times New Roman"/>
+          <w:lang w:val="en-IE" w:eastAsia="en-GB"/>
+        </w:rPr>
+      </w:pPr>
+      <w:r>
+        <w:rPr>
+          <w:noProof/>
+          <w:lang w:val="en-IE" w:eastAsia="en-GB"/>
+        </w:rPr>
+        <w:drawing>
+          <wp:inline distT="0" distB="0" distL="0" distR="0" wp14:anchorId="1901B0D0" wp14:editId="4DEE084A">
+            <wp:extent cx="6070600" cy="4027059"/>
+            <wp:effectExtent l="0" t="0" r="0" b="0"/>
+            <wp:docPr id="18" name="Picture 18" descr="Chart, scatter chart&#10;&#10;Description automatically generated"/>
+            <wp:cNvGraphicFramePr>
+              <a:graphicFrameLocks xmlns:a="http://schemas.openxmlformats.org/drawingml/2006/main" noChangeAspect="1"/>
+            </wp:cNvGraphicFramePr>
+            <a:graphic xmlns:a="http://schemas.openxmlformats.org/drawingml/2006/main">
+              <a:graphicData uri="http://schemas.openxmlformats.org/drawingml/2006/picture">
+                <pic:pic xmlns:pic="http://schemas.openxmlformats.org/drawingml/2006/picture">
+                  <pic:nvPicPr>
+                    <pic:cNvPr id="18" name="Picture 18" descr="Chart, scatter chart&#10;&#10;Description automatically generated"/>
+                    <pic:cNvPicPr>
+                      <a:picLocks noChangeAspect="1" noChangeArrowheads="1"/>
+                    </pic:cNvPicPr>
+                  </pic:nvPicPr>
+                  <pic:blipFill>
+                    <a:blip r:embed="rId12">
+                      <a:extLst>
+                        <a:ext uri="{28A0092B-C50C-407E-A947-70E740481C1C}">
+                          <a14:useLocalDpi xmlns:a14="http://schemas.microsoft.com/office/drawing/2010/main" val="0"/>
+                        </a:ext>
+                      </a:extLst>
+                    </a:blip>
+                    <a:srcRect/>
+                    <a:stretch>
+                      <a:fillRect/>
+                    </a:stretch>
+                  </pic:blipFill>
+                  <pic:spPr bwMode="auto">
+                    <a:xfrm>
+                      <a:off x="0" y="0"/>
+                      <a:ext cx="6087315" cy="4038147"/>
+                    </a:xfrm>
+                    <a:prstGeom prst="rect">
+                      <a:avLst/>
+                    </a:prstGeom>
+                    <a:noFill/>
+                    <a:ln>
+                      <a:noFill/>
+                    </a:ln>
+                  </pic:spPr>
+                </pic:pic>
+              </a:graphicData>
+            </a:graphic>
+          </wp:inline>
+        </w:drawing>
+      </w:r>
+    </w:p>
+    <w:p>
+      <w:pPr>
+        <w:rPr>
+          <w:lang w:val="en-IE" w:eastAsia="en-GB"/>
+        </w:rPr>
+      </w:pPr>
+    </w:p>
+    <w:p>
+      <w:pPr>
+        <w:widowControl/>
+        <w:autoSpaceDE/>
+        <w:autoSpaceDN/>
+        <w:spacing w:line="240" w:lineRule="auto"/>
+        <w:jc w:val="center"/>
+        <w:rPr>
+          <w:rFonts w:eastAsia="Times New Roman"/>
+          <w:lang w:val="en-IE" w:eastAsia="en-GB"/>
+        </w:rPr>
+      </w:pPr>
+    </w:p>
+    <w:p>
+      <w:pPr>
+        <w:pStyle w:val="BodyText"/>
+      </w:pPr>
+    </w:p>
+    <w:p>
+      <w:pPr>
+        <w:pStyle w:val="Heading2"/>
+      </w:pPr>
+      <w:r>
+        <w:t>Petrol/</w:t>
+      </w:r>
+      <w:r>
+        <w:t>Oil Prices</w:t>
+      </w:r>
+    </w:p>
+    <w:p>
+      <w:pPr>
+        <w:pStyle w:val="Heading3"/>
+      </w:pPr>
+      <w:r>
+        <w:t>Most expensive countries to buy Petrol/Oil</w:t>
+      </w:r>
+    </w:p>
+    <w:p/>
+    <w:p>
+      <w:r>
+        <w:drawing>
+          <wp:inline distT="0" distB="0" distL="0" distR="0" wp14:anchorId="594DE760" wp14:editId="3703F528">
+            <wp:extent cx="5972067" cy="3232297"/>
+            <wp:effectExtent l="0" t="0" r="0" b="0"/>
+            <wp:docPr id="7" name="Picture 7" descr="A picture containing graphical user interface&#10;&#10;Description automatically generated"/>
+            <wp:cNvGraphicFramePr>
+              <a:graphicFrameLocks xmlns:a="http://schemas.openxmlformats.org/drawingml/2006/main" noChangeAspect="1"/>
+            </wp:cNvGraphicFramePr>
+            <a:graphic xmlns:a="http://schemas.openxmlformats.org/drawingml/2006/main">
+              <a:graphicData uri="http://schemas.openxmlformats.org/drawingml/2006/picture">
+                <pic:pic xmlns:pic="http://schemas.openxmlformats.org/drawingml/2006/picture">
+                  <pic:nvPicPr>
+                    <pic:cNvPr id="7" name="Picture 7" descr="A picture containing graphical user interface&#10;&#10;Description automatically generated"/>
+                    <pic:cNvPicPr/>
+                  </pic:nvPicPr>
+                  <pic:blipFill>
+                    <a:blip r:embed="rId13"/>
+                    <a:stretch>
+                      <a:fillRect/>
+                    </a:stretch>
+                  </pic:blipFill>
+                  <pic:spPr>
+                    <a:xfrm>
+                      <a:off x="0" y="0"/>
+                      <a:ext cx="5985294" cy="3239456"/>
+                    </a:xfrm>
+                    <a:prstGeom prst="rect">
+                      <a:avLst/>
+                    </a:prstGeom>
+                  </pic:spPr>
+                </pic:pic>
+              </a:graphicData>
+            </a:graphic>
+          </wp:inline>
+        </w:drawing>
+      </w:r>
+    </w:p>
+    <w:p/>
+    <w:p>
+      <w:pPr>
+        <w:pStyle w:val="Heading3"/>
+      </w:pPr>
+      <w:r>
+        <w:t>Cheapest Countries to buy Gallons of Petrol/Oil</w:t>
+      </w:r>
+    </w:p>
+    <w:p/>
+    <w:p>
+      <w:r>
+        <w:drawing>
+          <wp:inline distT="0" distB="0" distL="0" distR="0" wp14:anchorId="379F5005" wp14:editId="61C9652F">
+            <wp:extent cx="6188162" cy="3349256"/>
+            <wp:effectExtent l="0" t="0" r="0" b="3810"/>
+            <wp:docPr id="8" name="Picture 8" descr="Chart, bar chart&#10;&#10;Description automatically generated"/>
+            <wp:cNvGraphicFramePr>
+              <a:graphicFrameLocks xmlns:a="http://schemas.openxmlformats.org/drawingml/2006/main" noChangeAspect="1"/>
+            </wp:cNvGraphicFramePr>
+            <a:graphic xmlns:a="http://schemas.openxmlformats.org/drawingml/2006/main">
+              <a:graphicData uri="http://schemas.openxmlformats.org/drawingml/2006/picture">
+                <pic:pic xmlns:pic="http://schemas.openxmlformats.org/drawingml/2006/picture">
+                  <pic:nvPicPr>
+                    <pic:cNvPr id="8" name="Picture 8" descr="Chart, bar chart&#10;&#10;Description automatically generated"/>
+                    <pic:cNvPicPr/>
+                  </pic:nvPicPr>
+                  <pic:blipFill>
+                    <a:blip r:embed="rId14"/>
+                    <a:stretch>
+                      <a:fillRect/>
+                    </a:stretch>
+                  </pic:blipFill>
+                  <pic:spPr>
+                    <a:xfrm>
+                      <a:off x="0" y="0"/>
+                      <a:ext cx="6216553" cy="3364622"/>
+                    </a:xfrm>
+                    <a:prstGeom prst="rect">
+                      <a:avLst/>
+                    </a:prstGeom>
+                  </pic:spPr>
+                </pic:pic>
+              </a:graphicData>
+            </a:graphic>
+          </wp:inline>
+        </w:drawing>
+      </w:r>
+    </w:p>
+    <w:p>
+      <w:pPr>
+        <w:pStyle w:val="Heading3"/>
+      </w:pPr>
+      <w:r>
+        <w:t>Daily Prices Petrol/Oil</w:t>
+      </w:r>
+    </w:p>
+    <w:p/>
+    <w:p>
+      <w:r>
+        <w:lastRenderedPageBreak/>
+        <w:drawing>
+          <wp:inline distT="0" distB="0" distL="0" distR="0" wp14:anchorId="1BDB666E" wp14:editId="3E83A98F">
+            <wp:extent cx="6198781" cy="3304159"/>
+            <wp:effectExtent l="0" t="0" r="0" b="0"/>
+            <wp:docPr id="11" name="Picture 11"/>
+            <wp:cNvGraphicFramePr>
+              <a:graphicFrameLocks xmlns:a="http://schemas.openxmlformats.org/drawingml/2006/main" noChangeAspect="1"/>
+            </wp:cNvGraphicFramePr>
+            <a:graphic xmlns:a="http://schemas.openxmlformats.org/drawingml/2006/main">
+              <a:graphicData uri="http://schemas.openxmlformats.org/drawingml/2006/picture">
+                <pic:pic xmlns:pic="http://schemas.openxmlformats.org/drawingml/2006/picture">
+                  <pic:nvPicPr>
+                    <pic:cNvPr id="1" name=""/>
+                    <pic:cNvPicPr/>
+                  </pic:nvPicPr>
+                  <pic:blipFill>
+                    <a:blip r:embed="rId15"/>
+                    <a:stretch>
+                      <a:fillRect/>
+                    </a:stretch>
+                  </pic:blipFill>
+                  <pic:spPr>
+                    <a:xfrm>
+                      <a:off x="0" y="0"/>
+                      <a:ext cx="6217917" cy="3314359"/>
+                    </a:xfrm>
+                    <a:prstGeom prst="rect">
+                      <a:avLst/>
+                    </a:prstGeom>
+                  </pic:spPr>
+                </pic:pic>
+              </a:graphicData>
+            </a:graphic>
+          </wp:inline>
+        </w:drawing>
+      </w:r>
+    </w:p>
+    <w:p>
+      <w:pPr>
+        <w:pStyle w:val="BodyText"/>
+      </w:pPr>
+    </w:p>
+    <w:p>
+      <w:pPr>
+        <w:pStyle w:val="BodyText"/>
+      </w:pPr>
+    </w:p>
+    <w:p>
+      <w:pPr>
+        <w:pStyle w:val="Heading2"/>
+      </w:pPr>
+      <w:r>
+        <w:t>Petrol/</w:t>
+      </w:r>
+      <w:r>
+        <w:t>Oil Consumption</w:t>
+      </w:r>
+    </w:p>
+    <w:p>
+      <w:pPr>
+        <w:pStyle w:val="Heading3"/>
+      </w:pPr>
+      <w:r>
+        <w:t>Top Oil Consumers</w:t>
+      </w:r>
+    </w:p>
+    <w:p/>
+    <w:p>
+      <w:r>
+        <w:drawing>
+          <wp:inline distT="0" distB="0" distL="0" distR="0" wp14:anchorId="3B0E4908" wp14:editId="0D73EF21">
+            <wp:extent cx="6060558" cy="3280193"/>
+            <wp:effectExtent l="0" t="0" r="0" b="0"/>
+            <wp:docPr id="9" name="Picture 9" descr="A picture containing bar chart&#10;&#10;Description automatically generated"/>
+            <wp:cNvGraphicFramePr>
+              <a:graphicFrameLocks xmlns:a="http://schemas.openxmlformats.org/drawingml/2006/main" noChangeAspect="1"/>
+            </wp:cNvGraphicFramePr>
+            <a:graphic xmlns:a="http://schemas.openxmlformats.org/drawingml/2006/main">
+              <a:graphicData uri="http://schemas.openxmlformats.org/drawingml/2006/picture">
+                <pic:pic xmlns:pic="http://schemas.openxmlformats.org/drawingml/2006/picture">
+                  <pic:nvPicPr>
+                    <pic:cNvPr id="9" name="Picture 9" descr="A picture containing bar chart&#10;&#10;Description automatically generated"/>
+                    <pic:cNvPicPr/>
+                  </pic:nvPicPr>
+                  <pic:blipFill>
+                    <a:blip r:embed="rId16"/>
+                    <a:stretch>
+                      <a:fillRect/>
+                    </a:stretch>
+                  </pic:blipFill>
+                  <pic:spPr>
+                    <a:xfrm>
+                      <a:off x="0" y="0"/>
+                      <a:ext cx="6073709" cy="3287311"/>
+                    </a:xfrm>
+                    <a:prstGeom prst="rect">
+                      <a:avLst/>
+                    </a:prstGeom>
+                  </pic:spPr>
+                </pic:pic>
+              </a:graphicData>
+            </a:graphic>
+          </wp:inline>
+        </w:drawing>
+      </w:r>
+    </w:p>
+    <w:p/>
+    <w:p>
+      <w:pPr>
+        <w:pStyle w:val="Heading3"/>
+      </w:pPr>
+      <w:r>
+        <w:t>Lowest Oil Consumers</w:t>
+      </w:r>
+    </w:p>
+    <w:p/>
+    <w:p>
+      <w:r>
+        <w:lastRenderedPageBreak/>
+        <w:drawing>
+          <wp:inline distT="0" distB="0" distL="0" distR="0" wp14:anchorId="198625B8" wp14:editId="2D5FE07E">
+            <wp:extent cx="6129229" cy="3317359"/>
+            <wp:effectExtent l="0" t="0" r="5080" b="0"/>
+            <wp:docPr id="10" name="Picture 10" descr="Chart, bar chart&#10;&#10;Description automatically generated"/>
+            <wp:cNvGraphicFramePr>
+              <a:graphicFrameLocks xmlns:a="http://schemas.openxmlformats.org/drawingml/2006/main" noChangeAspect="1"/>
+            </wp:cNvGraphicFramePr>
+            <a:graphic xmlns:a="http://schemas.openxmlformats.org/drawingml/2006/main">
+              <a:graphicData uri="http://schemas.openxmlformats.org/drawingml/2006/picture">
+                <pic:pic xmlns:pic="http://schemas.openxmlformats.org/drawingml/2006/picture">
+                  <pic:nvPicPr>
+                    <pic:cNvPr id="10" name="Picture 10" descr="Chart, bar chart&#10;&#10;Description automatically generated"/>
+                    <pic:cNvPicPr/>
+                  </pic:nvPicPr>
+                  <pic:blipFill>
+                    <a:blip r:embed="rId17"/>
+                    <a:stretch>
+                      <a:fillRect/>
+                    </a:stretch>
+                  </pic:blipFill>
+                  <pic:spPr>
+                    <a:xfrm>
+                      <a:off x="0" y="0"/>
+                      <a:ext cx="6146653" cy="3326789"/>
+                    </a:xfrm>
+                    <a:prstGeom prst="rect">
+                      <a:avLst/>
+                    </a:prstGeom>
+                  </pic:spPr>
+                </pic:pic>
+              </a:graphicData>
+            </a:graphic>
+          </wp:inline>
+        </w:drawing>
+      </w:r>
+    </w:p>
+    <w:p/>
+    <w:p>
+      <w:pPr>
+        <w:pStyle w:val="BodyText"/>
+      </w:pPr>
+    </w:p>
+    <w:p>
+      <w:pPr>
+        <w:pStyle w:val="Heading2"/>
+      </w:pPr>
+      <w:r>
+        <w:t>GDP Per Capita</w:t>
+      </w:r>
+    </w:p>
+    <w:p>
+      <w:pPr>
+        <w:pStyle w:val="Heading3"/>
+      </w:pPr>
+      <w:r>
+        <w:t>Yearly Gallons Consumption Per Capita</w:t>
+      </w:r>
+    </w:p>
+    <w:p/>
+    <w:p>
+      <w:r>
+        <w:drawing>
+          <wp:inline distT="0" distB="0" distL="0" distR="0" wp14:anchorId="7A657B4C" wp14:editId="2AB414EE">
+            <wp:extent cx="6163702" cy="3285461"/>
+            <wp:effectExtent l="0" t="0" r="0" b="4445"/>
+            <wp:docPr id="14" name="Picture 14" descr="Chart, bubble chart&#10;&#10;Description automatically generated"/>
+            <wp:cNvGraphicFramePr>
+              <a:graphicFrameLocks xmlns:a="http://schemas.openxmlformats.org/drawingml/2006/main" noChangeAspect="1"/>
+            </wp:cNvGraphicFramePr>
+            <a:graphic xmlns:a="http://schemas.openxmlformats.org/drawingml/2006/main">
+              <a:graphicData uri="http://schemas.openxmlformats.org/drawingml/2006/picture">
+                <pic:pic xmlns:pic="http://schemas.openxmlformats.org/drawingml/2006/picture">
+                  <pic:nvPicPr>
+                    <pic:cNvPr id="14" name="Picture 14" descr="Chart, bubble chart&#10;&#10;Description automatically generated"/>
+                    <pic:cNvPicPr/>
+                  </pic:nvPicPr>
+                  <pic:blipFill>
+                    <a:blip r:embed="rId18"/>
+                    <a:stretch>
+                      <a:fillRect/>
+                    </a:stretch>
+                  </pic:blipFill>
+                  <pic:spPr>
+                    <a:xfrm>
+                      <a:off x="0" y="0"/>
+                      <a:ext cx="6185547" cy="3297105"/>
+                    </a:xfrm>
+                    <a:prstGeom prst="rect">
+                      <a:avLst/>
+                    </a:prstGeom>
+                  </pic:spPr>
+                </pic:pic>
+              </a:graphicData>
+            </a:graphic>
+          </wp:inline>
+        </w:drawing>
+      </w:r>
+    </w:p>
+    <w:p/>
+    <w:p/>
+    <w:p>
+      <w:pPr>
+        <w:pStyle w:val="Heading3"/>
+      </w:pPr>
+      <w:r>
+        <w:t>Countries with the Highest Gross Domestic Product (GDP) Per Capita</w:t>
+      </w:r>
+    </w:p>
+    <w:p/>
+    <w:p>
+      <w:r>
+        <w:lastRenderedPageBreak/>
+        <w:drawing>
+          <wp:inline distT="0" distB="0" distL="0" distR="0" wp14:anchorId="4B79A5DF" wp14:editId="2BBE04BA">
+            <wp:extent cx="6007395" cy="3202144"/>
+            <wp:effectExtent l="0" t="0" r="0" b="0"/>
+            <wp:docPr id="15" name="Picture 15" descr="Chart, bubble chart&#10;&#10;Description automatically generated"/>
+            <wp:cNvGraphicFramePr>
+              <a:graphicFrameLocks xmlns:a="http://schemas.openxmlformats.org/drawingml/2006/main" noChangeAspect="1"/>
+            </wp:cNvGraphicFramePr>
+            <a:graphic xmlns:a="http://schemas.openxmlformats.org/drawingml/2006/main">
+              <a:graphicData uri="http://schemas.openxmlformats.org/drawingml/2006/picture">
+                <pic:pic xmlns:pic="http://schemas.openxmlformats.org/drawingml/2006/picture">
+                  <pic:nvPicPr>
+                    <pic:cNvPr id="15" name="Picture 15" descr="Chart, bubble chart&#10;&#10;Description automatically generated"/>
+                    <pic:cNvPicPr/>
+                  </pic:nvPicPr>
+                  <pic:blipFill>
+                    <a:blip r:embed="rId19"/>
+                    <a:stretch>
+                      <a:fillRect/>
+                    </a:stretch>
+                  </pic:blipFill>
+                  <pic:spPr>
+                    <a:xfrm>
+                      <a:off x="0" y="0"/>
+                      <a:ext cx="6024306" cy="3211158"/>
+                    </a:xfrm>
+                    <a:prstGeom prst="rect">
+                      <a:avLst/>
+                    </a:prstGeom>
+                  </pic:spPr>
+                </pic:pic>
+              </a:graphicData>
+            </a:graphic>
+          </wp:inline>
+        </w:drawing>
+      </w:r>
+    </w:p>
+    <w:p/>
+    <w:p/>
     <w:p>
       <w:pPr>
         <w:pStyle w:val="BodyText"/>
@@ -2537,6 +3165,7 @@
                   <w:bCs/>
                   <w:noProof/>
                 </w:rPr>
+                <w:lastRenderedPageBreak/>
                 <w:fldChar w:fldCharType="end"/>
               </w:r>
             </w:p>
@@ -4377,7 +5006,7 @@
 </file>
 
 <file path=customXml/itemProps1.xml><?xml version="1.0" encoding="utf-8"?>
-<ds:datastoreItem xmlns:ds="http://schemas.openxmlformats.org/officeDocument/2006/customXml" ds:itemID="{E8DCA5FA-DC11-0140-831F-773C7C000C31}">
+<ds:datastoreItem xmlns:ds="http://schemas.openxmlformats.org/officeDocument/2006/customXml" ds:itemID="{26E06585-4EFC-C84F-847D-725DEC2C9C11}">
   <ds:schemaRefs>
     <ds:schemaRef ds:uri="http://schemas.openxmlformats.org/officeDocument/2006/bibliography"/>
   </ds:schemaRefs>

</xml_diff>

<commit_message>
V8 - Updated several Graphs
</commit_message>
<xml_diff>
--- a/Project_Report_Dillon_Constantine.docx
+++ b/Project_Report_Dillon_Constantine.docx
@@ -453,7 +453,13 @@
         </w:numPr>
       </w:pPr>
       <w:r>
-        <w:t>World share of Oil</w:t>
+        <w:t>Prices of Petrol (to</w:t>
+      </w:r>
+      <w:r>
+        <w:t>p</w:t>
+      </w:r>
+      <w:r>
+        <w:t xml:space="preserve"> end and low end)</w:t>
       </w:r>
     </w:p>
     <w:p>
@@ -465,7 +471,7 @@
         </w:numPr>
       </w:pPr>
       <w:r>
-        <w:t>Prices of Petrol (to end and low end)</w:t>
+        <w:t>Top GDP per capita</w:t>
       </w:r>
     </w:p>
     <w:p>
@@ -477,7 +483,7 @@
         </w:numPr>
       </w:pPr>
       <w:r>
-        <w:t>Top GDP per capita</w:t>
+        <w:t>Highest Yearly Gallon consumption per capita</w:t>
       </w:r>
     </w:p>
     <w:p>
@@ -489,38 +495,16 @@
         </w:numPr>
       </w:pPr>
       <w:r>
-        <w:t>Highest Yearly Gallon consumption per capita</w:t>
-      </w:r>
-    </w:p>
-    <w:p>
-      <w:pPr>
-        <w:pStyle w:val="BodyText"/>
-        <w:numPr>
-          <w:ilvl w:val="0"/>
-          <w:numId w:val="6"/>
-        </w:numPr>
-      </w:pPr>
-      <w:r>
-        <w:t>Cost margins (Gallons vs Liter)</w:t>
-      </w:r>
-    </w:p>
-    <w:p>
-      <w:pPr>
-        <w:pStyle w:val="BodyText"/>
-        <w:numPr>
-          <w:ilvl w:val="0"/>
-          <w:numId w:val="6"/>
-        </w:numPr>
-      </w:pPr>
-      <w:r>
-        <w:t>Corelation of Features</w:t>
-      </w:r>
-    </w:p>
-    <w:p>
-      <w:pPr>
-        <w:pStyle w:val="BodyText"/>
-        <w:ind w:left="720"/>
-      </w:pPr>
+        <w:t xml:space="preserve">Possibility of </w:t>
+      </w:r>
+      <w:proofErr w:type="spellStart"/>
+      <w:r>
+        <w:t>Modeling</w:t>
+      </w:r>
+      <w:proofErr w:type="spellEnd"/>
+      <w:r>
+        <w:t>?</w:t>
+      </w:r>
     </w:p>
     <w:p>
       <w:pPr>
@@ -697,7 +681,6 @@
     <w:p/>
     <w:p>
       <w:r>
-        <w:lastRenderedPageBreak/>
         <w:t>The original data set included 11 fields in total</w:t>
       </w:r>
       <w:r>
@@ -734,6 +717,7 @@
         </w:numPr>
       </w:pPr>
       <w:r>
+        <w:lastRenderedPageBreak/>
         <w:t>Serial Number</w:t>
       </w:r>
       <w:r>
@@ -1647,7 +1631,11 @@
     </w:p>
     <w:p>
       <w:r>
-        <w:t>A null value check was carried out next to check for any missing data. This check came back clear, and all data was accounted for</w:t>
+        <w:t xml:space="preserve">A null value check was carried out next to check for any missing data. This check came back </w:t>
+      </w:r>
+      <w:r>
+        <w:lastRenderedPageBreak/>
+        <w:t>clear, and all data was accounted for</w:t>
       </w:r>
       <w:r>
         <w:t xml:space="preserve"> as seen below in fig</w:t>
@@ -1891,11 +1879,7 @@
         <w:t>s</w:t>
       </w:r>
       <w:r>
-        <w:t xml:space="preserve"> the trends within the data could be </w:t>
-      </w:r>
-      <w:r>
-        <w:lastRenderedPageBreak/>
-        <w:t>easily displayed</w:t>
+        <w:t xml:space="preserve"> the trends within the data could be easily displayed</w:t>
       </w:r>
       <w:r>
         <w:t xml:space="preserve"> </w:t>
@@ -1916,7 +1900,6 @@
     <w:p>
       <w:pPr>
         <w:pStyle w:val="BodyText"/>
-        <w:ind w:left="720"/>
       </w:pPr>
     </w:p>
     <w:p>
@@ -1935,15 +1918,30 @@
     </w:p>
     <w:p>
       <w:pPr>
-        <w:pStyle w:val="BodyText"/>
-      </w:pPr>
-    </w:p>
-    <w:p>
-      <w:pPr>
         <w:pStyle w:val="Heading3"/>
       </w:pPr>
       <w:r>
         <w:t>Price Per Litre – Data Dispersion</w:t>
+      </w:r>
+    </w:p>
+    <w:p>
+      <w:r>
+        <w:t>The figure below shows the</w:t>
+      </w:r>
+      <w:r>
+        <w:t xml:space="preserve"> count of the </w:t>
+      </w:r>
+      <w:r>
+        <w:t xml:space="preserve">Price Per Liter of the Petrol Prices Worldwide dataset. The graph shows us where most countries have a liter petrol price that is let then $3. There </w:t>
+      </w:r>
+      <w:r>
+        <w:t>are</w:t>
+      </w:r>
+      <w:r>
+        <w:t xml:space="preserve"> two countries where a liter of petrol is greater the $</w:t>
+      </w:r>
+      <w:r>
+        <w:t>4.</w:t>
       </w:r>
     </w:p>
     <w:p/>
@@ -2088,7 +2086,25 @@
         <w:rPr>
           <w:lang w:val="en-IE" w:eastAsia="en-GB"/>
         </w:rPr>
-        <w:t xml:space="preserve">The Heatmap below gives a good depiction of the various relationships between fields in the Petrol Prices Worldwide data. </w:t>
+        <w:t>The Heatmap below gives a good depiction of the various relationships between fields in the Petrol Prices Worldwide data.</w:t>
+      </w:r>
+      <w:r>
+        <w:rPr>
+          <w:lang w:val="en-IE" w:eastAsia="en-GB"/>
+        </w:rPr>
+        <w:t xml:space="preserve"> Corelations of 0.95 and above can be suspicious and with more data collection these relationships could be investigated further. </w:t>
+      </w:r>
+      <w:r>
+        <w:rPr>
+          <w:lang w:val="en-IE" w:eastAsia="en-GB"/>
+        </w:rPr>
+        <w:t>Corelations of between 0.5 – 0.9 show a strong relationship between fields and this can be seen in the heatmap</w:t>
+      </w:r>
+      <w:r>
+        <w:rPr>
+          <w:lang w:val="en-IE" w:eastAsia="en-GB"/>
+        </w:rPr>
+        <w:t xml:space="preserve"> below.</w:t>
       </w:r>
     </w:p>
     <w:p>
@@ -2111,8 +2127,8 @@
         </w:rPr>
         <w:lastRenderedPageBreak/>
         <w:drawing>
-          <wp:inline distT="0" distB="0" distL="0" distR="0" wp14:anchorId="5841C977" wp14:editId="606D1D9C">
-            <wp:extent cx="6071190" cy="3801656"/>
+          <wp:inline distT="0" distB="0" distL="0" distR="0" wp14:anchorId="5841C977" wp14:editId="3F791820">
+            <wp:extent cx="6134114" cy="3841058"/>
             <wp:effectExtent l="0" t="0" r="0" b="0"/>
             <wp:docPr id="17" name="Picture 17" descr="A picture containing text, monitor, screen, several&#10;&#10;Description automatically generated"/>
             <wp:cNvGraphicFramePr>
@@ -2143,7 +2159,7 @@
                   <pic:spPr bwMode="auto">
                     <a:xfrm>
                       <a:off x="0" y="0"/>
-                      <a:ext cx="6083878" cy="3809601"/>
+                      <a:ext cx="6156798" cy="3855262"/>
                     </a:xfrm>
                     <a:prstGeom prst="rect">
                       <a:avLst/>
@@ -2313,7 +2329,15 @@
     </w:p>
     <w:p>
       <w:pPr>
-        <w:pStyle w:val="BodyText"/>
+        <w:widowControl/>
+        <w:autoSpaceDE/>
+        <w:autoSpaceDN/>
+        <w:spacing w:line="240" w:lineRule="auto"/>
+        <w:jc w:val="center"/>
+        <w:rPr>
+          <w:rFonts w:eastAsia="Times New Roman"/>
+          <w:lang w:val="en-IE" w:eastAsia="en-GB"/>
+        </w:rPr>
       </w:pPr>
     </w:p>
     <w:p>
@@ -2335,14 +2359,22 @@
         <w:t>Most expensive countries to buy Petrol/Oil</w:t>
       </w:r>
     </w:p>
+    <w:p>
+      <w:r>
+        <w:t xml:space="preserve">The graph below shows us </w:t>
+      </w:r>
+      <w:r>
+        <w:t xml:space="preserve">the top 10 </w:t>
+      </w:r>
+    </w:p>
     <w:p/>
     <w:p>
       <w:r>
         <w:drawing>
-          <wp:inline distT="0" distB="0" distL="0" distR="0" wp14:anchorId="594DE760" wp14:editId="3703F528">
-            <wp:extent cx="5972067" cy="3232297"/>
+          <wp:inline distT="0" distB="0" distL="0" distR="0" wp14:anchorId="468E1158" wp14:editId="349AA898">
+            <wp:extent cx="5911702" cy="3151136"/>
             <wp:effectExtent l="0" t="0" r="0" b="0"/>
-            <wp:docPr id="7" name="Picture 7" descr="A picture containing graphical user interface&#10;&#10;Description automatically generated"/>
+            <wp:docPr id="20" name="Picture 20" descr="Chart&#10;&#10;Description automatically generated with medium confidence"/>
             <wp:cNvGraphicFramePr>
               <a:graphicFrameLocks xmlns:a="http://schemas.openxmlformats.org/drawingml/2006/main" noChangeAspect="1"/>
             </wp:cNvGraphicFramePr>
@@ -2350,7 +2382,7 @@
               <a:graphicData uri="http://schemas.openxmlformats.org/drawingml/2006/picture">
                 <pic:pic xmlns:pic="http://schemas.openxmlformats.org/drawingml/2006/picture">
                   <pic:nvPicPr>
-                    <pic:cNvPr id="7" name="Picture 7" descr="A picture containing graphical user interface&#10;&#10;Description automatically generated"/>
+                    <pic:cNvPr id="20" name="Picture 20" descr="Chart&#10;&#10;Description automatically generated with medium confidence"/>
                     <pic:cNvPicPr/>
                   </pic:nvPicPr>
                   <pic:blipFill>
@@ -2362,7 +2394,7 @@
                   <pic:spPr>
                     <a:xfrm>
                       <a:off x="0" y="0"/>
-                      <a:ext cx="5985294" cy="3239456"/>
+                      <a:ext cx="5927363" cy="3159484"/>
                     </a:xfrm>
                     <a:prstGeom prst="rect">
                       <a:avLst/>
@@ -2376,66 +2408,19 @@
       </w:r>
     </w:p>
     <w:p/>
+    <w:p/>
+    <w:p/>
     <w:p>
       <w:pPr>
         <w:pStyle w:val="Heading3"/>
       </w:pPr>
       <w:r>
-        <w:t>Cheapest Countries to buy Gallons of Petrol/Oil</w:t>
+        <w:t>Daily Prices Petrol/Oil</w:t>
       </w:r>
     </w:p>
     <w:p/>
     <w:p>
       <w:r>
-        <w:drawing>
-          <wp:inline distT="0" distB="0" distL="0" distR="0" wp14:anchorId="379F5005" wp14:editId="61C9652F">
-            <wp:extent cx="6188162" cy="3349256"/>
-            <wp:effectExtent l="0" t="0" r="0" b="3810"/>
-            <wp:docPr id="8" name="Picture 8" descr="Chart, bar chart&#10;&#10;Description automatically generated"/>
-            <wp:cNvGraphicFramePr>
-              <a:graphicFrameLocks xmlns:a="http://schemas.openxmlformats.org/drawingml/2006/main" noChangeAspect="1"/>
-            </wp:cNvGraphicFramePr>
-            <a:graphic xmlns:a="http://schemas.openxmlformats.org/drawingml/2006/main">
-              <a:graphicData uri="http://schemas.openxmlformats.org/drawingml/2006/picture">
-                <pic:pic xmlns:pic="http://schemas.openxmlformats.org/drawingml/2006/picture">
-                  <pic:nvPicPr>
-                    <pic:cNvPr id="8" name="Picture 8" descr="Chart, bar chart&#10;&#10;Description automatically generated"/>
-                    <pic:cNvPicPr/>
-                  </pic:nvPicPr>
-                  <pic:blipFill>
-                    <a:blip r:embed="rId14"/>
-                    <a:stretch>
-                      <a:fillRect/>
-                    </a:stretch>
-                  </pic:blipFill>
-                  <pic:spPr>
-                    <a:xfrm>
-                      <a:off x="0" y="0"/>
-                      <a:ext cx="6216553" cy="3364622"/>
-                    </a:xfrm>
-                    <a:prstGeom prst="rect">
-                      <a:avLst/>
-                    </a:prstGeom>
-                  </pic:spPr>
-                </pic:pic>
-              </a:graphicData>
-            </a:graphic>
-          </wp:inline>
-        </w:drawing>
-      </w:r>
-    </w:p>
-    <w:p>
-      <w:pPr>
-        <w:pStyle w:val="Heading3"/>
-      </w:pPr>
-      <w:r>
-        <w:t>Daily Prices Petrol/Oil</w:t>
-      </w:r>
-    </w:p>
-    <w:p/>
-    <w:p>
-      <w:r>
-        <w:lastRenderedPageBreak/>
         <w:drawing>
           <wp:inline distT="0" distB="0" distL="0" distR="0" wp14:anchorId="1BDB666E" wp14:editId="3E83A98F">
             <wp:extent cx="6198781" cy="3304159"/>
@@ -2452,7 +2437,7 @@
                     <pic:cNvPicPr/>
                   </pic:nvPicPr>
                   <pic:blipFill>
-                    <a:blip r:embed="rId15"/>
+                    <a:blip r:embed="rId14"/>
                     <a:stretch>
                       <a:fillRect/>
                     </a:stretch>
@@ -2505,6 +2490,7 @@
     <w:p/>
     <w:p>
       <w:r>
+        <w:lastRenderedPageBreak/>
         <w:drawing>
           <wp:inline distT="0" distB="0" distL="0" distR="0" wp14:anchorId="3B0E4908" wp14:editId="0D73EF21">
             <wp:extent cx="6060558" cy="3280193"/>
@@ -2521,7 +2507,7 @@
                     <pic:cNvPicPr/>
                   </pic:nvPicPr>
                   <pic:blipFill>
-                    <a:blip r:embed="rId16"/>
+                    <a:blip r:embed="rId15"/>
                     <a:stretch>
                       <a:fillRect/>
                     </a:stretch>
@@ -2554,7 +2540,6 @@
     <w:p/>
     <w:p>
       <w:r>
-        <w:lastRenderedPageBreak/>
         <w:drawing>
           <wp:inline distT="0" distB="0" distL="0" distR="0" wp14:anchorId="198625B8" wp14:editId="2D5FE07E">
             <wp:extent cx="6129229" cy="3317359"/>
@@ -2571,7 +2556,7 @@
                     <pic:cNvPicPr/>
                   </pic:nvPicPr>
                   <pic:blipFill>
-                    <a:blip r:embed="rId17"/>
+                    <a:blip r:embed="rId16"/>
                     <a:stretch>
                       <a:fillRect/>
                     </a:stretch>
@@ -2616,7 +2601,11 @@
     </w:p>
     <w:p/>
     <w:p>
-      <w:r>
+      <w:pPr>
+        <w:jc w:val="center"/>
+      </w:pPr>
+      <w:r>
+        <w:lastRenderedPageBreak/>
         <w:drawing>
           <wp:inline distT="0" distB="0" distL="0" distR="0" wp14:anchorId="7A657B4C" wp14:editId="2AB414EE">
             <wp:extent cx="6163702" cy="3285461"/>
@@ -2633,7 +2622,7 @@
                     <pic:cNvPicPr/>
                   </pic:nvPicPr>
                   <pic:blipFill>
-                    <a:blip r:embed="rId18"/>
+                    <a:blip r:embed="rId17"/>
                     <a:stretch>
                       <a:fillRect/>
                     </a:stretch>
@@ -2666,8 +2655,10 @@
     </w:p>
     <w:p/>
     <w:p>
-      <w:r>
-        <w:lastRenderedPageBreak/>
+      <w:pPr>
+        <w:jc w:val="center"/>
+      </w:pPr>
+      <w:r>
         <w:drawing>
           <wp:inline distT="0" distB="0" distL="0" distR="0" wp14:anchorId="4B79A5DF" wp14:editId="2BBE04BA">
             <wp:extent cx="6007395" cy="3202144"/>
@@ -2684,7 +2675,7 @@
                     <pic:cNvPicPr/>
                   </pic:nvPicPr>
                   <pic:blipFill>
-                    <a:blip r:embed="rId19"/>
+                    <a:blip r:embed="rId18"/>
                     <a:stretch>
                       <a:fillRect/>
                     </a:stretch>
@@ -2706,6 +2697,83 @@
       </w:r>
     </w:p>
     <w:p/>
+    <w:p>
+      <w:pPr>
+        <w:pStyle w:val="Heading3"/>
+      </w:pPr>
+      <w:r>
+        <w:t>Linear Regression Model</w:t>
+      </w:r>
+    </w:p>
+    <w:p/>
+    <w:p>
+      <w:pPr>
+        <w:widowControl/>
+        <w:autoSpaceDE/>
+        <w:autoSpaceDN/>
+        <w:spacing w:line="240" w:lineRule="auto"/>
+        <w:jc w:val="center"/>
+        <w:rPr>
+          <w:rFonts w:eastAsia="Times New Roman"/>
+          <w:lang w:val="en-IE" w:eastAsia="en-GB"/>
+        </w:rPr>
+      </w:pPr>
+      <w:r>
+        <w:rPr>
+          <w:noProof/>
+        </w:rPr>
+        <w:lastRenderedPageBreak/>
+        <w:drawing>
+          <wp:inline distT="0" distB="0" distL="0" distR="0" wp14:anchorId="1B92E18A" wp14:editId="70B1DC6E">
+            <wp:extent cx="3359888" cy="3519450"/>
+            <wp:effectExtent l="0" t="0" r="5715" b="0"/>
+            <wp:docPr id="19" name="Picture 19" descr="Chart&#10;&#10;Description automatically generated with medium confidence"/>
+            <wp:cNvGraphicFramePr>
+              <a:graphicFrameLocks xmlns:a="http://schemas.openxmlformats.org/drawingml/2006/main" noChangeAspect="1"/>
+            </wp:cNvGraphicFramePr>
+            <a:graphic xmlns:a="http://schemas.openxmlformats.org/drawingml/2006/main">
+              <a:graphicData uri="http://schemas.openxmlformats.org/drawingml/2006/picture">
+                <pic:pic xmlns:pic="http://schemas.openxmlformats.org/drawingml/2006/picture">
+                  <pic:nvPicPr>
+                    <pic:cNvPr id="19" name="Picture 19" descr="Chart&#10;&#10;Description automatically generated with medium confidence"/>
+                    <pic:cNvPicPr>
+                      <a:picLocks noChangeAspect="1" noChangeArrowheads="1"/>
+                    </pic:cNvPicPr>
+                  </pic:nvPicPr>
+                  <pic:blipFill>
+                    <a:blip r:embed="rId19">
+                      <a:extLst>
+                        <a:ext uri="{28A0092B-C50C-407E-A947-70E740481C1C}">
+                          <a14:useLocalDpi xmlns:a14="http://schemas.microsoft.com/office/drawing/2010/main" val="0"/>
+                        </a:ext>
+                      </a:extLst>
+                    </a:blip>
+                    <a:srcRect/>
+                    <a:stretch>
+                      <a:fillRect/>
+                    </a:stretch>
+                  </pic:blipFill>
+                  <pic:spPr bwMode="auto">
+                    <a:xfrm>
+                      <a:off x="0" y="0"/>
+                      <a:ext cx="3380772" cy="3541326"/>
+                    </a:xfrm>
+                    <a:prstGeom prst="rect">
+                      <a:avLst/>
+                    </a:prstGeom>
+                    <a:noFill/>
+                    <a:ln>
+                      <a:noFill/>
+                    </a:ln>
+                  </pic:spPr>
+                </pic:pic>
+              </a:graphicData>
+            </a:graphic>
+          </wp:inline>
+        </w:drawing>
+      </w:r>
+    </w:p>
+    <w:p/>
     <w:p/>
     <w:p>
       <w:pPr>
@@ -2809,22 +2877,114 @@
     <w:p>
       <w:pPr>
         <w:pStyle w:val="BodyText"/>
-      </w:pPr>
+        <w:numPr>
+          <w:ilvl w:val="0"/>
+          <w:numId w:val="8"/>
+        </w:numPr>
+      </w:pPr>
+      <w:r>
+        <w:t>In USD majority of petrol prices are below $3 per liter.</w:t>
+      </w:r>
     </w:p>
     <w:p>
       <w:pPr>
         <w:pStyle w:val="BodyText"/>
-      </w:pPr>
+        <w:numPr>
+          <w:ilvl w:val="0"/>
+          <w:numId w:val="8"/>
+        </w:numPr>
+      </w:pPr>
+      <w:r>
+        <w:t>Most Expensive place to buy petrol</w:t>
+      </w:r>
+      <w:r>
+        <w:t xml:space="preserve"> North Korea, Tonga, </w:t>
+      </w:r>
+      <w:proofErr w:type="spellStart"/>
+      <w:r>
+        <w:t>Nieu</w:t>
+      </w:r>
+      <w:proofErr w:type="spellEnd"/>
+      <w:r>
+        <w:t xml:space="preserve"> (lowest oil consumers)</w:t>
+      </w:r>
     </w:p>
     <w:p>
       <w:pPr>
         <w:pStyle w:val="BodyText"/>
-      </w:pPr>
+        <w:numPr>
+          <w:ilvl w:val="0"/>
+          <w:numId w:val="8"/>
+        </w:numPr>
+      </w:pPr>
+      <w:r>
+        <w:t>Top oil consumers US &amp; China (Top manufacturing countries)</w:t>
+      </w:r>
+      <w:r>
+        <w:t xml:space="preserve"> compared to lowest </w:t>
+      </w:r>
+      <w:proofErr w:type="spellStart"/>
+      <w:r>
+        <w:t>Nieu</w:t>
+      </w:r>
+      <w:proofErr w:type="spellEnd"/>
+      <w:r>
+        <w:t xml:space="preserve"> &amp; Saint Helena.</w:t>
+      </w:r>
     </w:p>
     <w:p>
       <w:pPr>
         <w:pStyle w:val="BodyText"/>
-      </w:pPr>
+        <w:numPr>
+          <w:ilvl w:val="0"/>
+          <w:numId w:val="8"/>
+        </w:numPr>
+      </w:pPr>
+      <w:r>
+        <w:t>Leading the way with the h</w:t>
+      </w:r>
+      <w:r>
+        <w:t>ighest individual consumption of Oil is Singapore (3679.5 Gallons)</w:t>
+      </w:r>
+      <w:r>
+        <w:t xml:space="preserve"> and closest countries behind are less then 2000 gallons per year.</w:t>
+      </w:r>
+    </w:p>
+    <w:p>
+      <w:pPr>
+        <w:pStyle w:val="BodyText"/>
+        <w:numPr>
+          <w:ilvl w:val="0"/>
+          <w:numId w:val="8"/>
+        </w:numPr>
+      </w:pPr>
+      <w:r>
+        <w:t>The Highest Gross Domestic Product is Luxemburg followed closely by 4 other countries Switzerland, Macao, Ireland, and Cayman Islands.</w:t>
+      </w:r>
+    </w:p>
+    <w:p>
+      <w:pPr>
+        <w:pStyle w:val="BodyText"/>
+        <w:numPr>
+          <w:ilvl w:val="0"/>
+          <w:numId w:val="8"/>
+        </w:numPr>
+      </w:pPr>
+      <w:r>
+        <w:t xml:space="preserve">Linear Regression Model – Needs more data collection to be able to </w:t>
+      </w:r>
+      <w:r>
+        <w:t>improve</w:t>
+      </w:r>
+      <w:r>
+        <w:t xml:space="preserve"> the predictability</w:t>
+      </w:r>
+      <w:r>
+        <w:t xml:space="preserve"> accuracy</w:t>
+      </w:r>
+      <w:r>
+        <w:t xml:space="preserve">. </w:t>
+      </w:r>
     </w:p>
     <w:p>
       <w:pPr>
@@ -3051,7 +3211,14 @@
                 <w:rPr>
                   <w:noProof/>
                 </w:rPr>
-                <w:t>illustrated ed. s.l.:Chris Termeer.</w:t>
+                <w:t xml:space="preserve">illustrated ed. s.l.:Chris </w:t>
+              </w:r>
+              <w:r>
+                <w:rPr>
+                  <w:noProof/>
+                </w:rPr>
+                <w:lastRenderedPageBreak/>
+                <w:t>Termeer.</w:t>
               </w:r>
             </w:p>
             <w:p>
@@ -3165,7 +3332,6 @@
                   <w:bCs/>
                   <w:noProof/>
                 </w:rPr>
-                <w:lastRenderedPageBreak/>
                 <w:fldChar w:fldCharType="end"/>
               </w:r>
             </w:p>
@@ -3952,6 +4118,119 @@
       <w:pPr>
         <w:ind w:left="6580" w:hanging="180"/>
       </w:pPr>
+    </w:lvl>
+  </w:abstractNum>
+  <w:abstractNum w:abstractNumId="7" w15:restartNumberingAfterBreak="0">
+    <w:nsid w:val="6B130FF2"/>
+    <w:multiLevelType w:val="hybridMultilevel"/>
+    <w:tmpl w:val="BAEA282A"/>
+    <w:lvl w:ilvl="0" w:tplc="08090001">
+      <w:start w:val="1"/>
+      <w:numFmt w:val="bullet"/>
+      <w:lvlText w:val=""/>
+      <w:lvlJc w:val="left"/>
+      <w:pPr>
+        <w:ind w:left="720" w:hanging="360"/>
+      </w:pPr>
+      <w:rPr>
+        <w:rFonts w:ascii="Symbol" w:hAnsi="Symbol" w:hint="default"/>
+      </w:rPr>
+    </w:lvl>
+    <w:lvl w:ilvl="1" w:tplc="08090003" w:tentative="1">
+      <w:start w:val="1"/>
+      <w:numFmt w:val="bullet"/>
+      <w:lvlText w:val="o"/>
+      <w:lvlJc w:val="left"/>
+      <w:pPr>
+        <w:ind w:left="1440" w:hanging="360"/>
+      </w:pPr>
+      <w:rPr>
+        <w:rFonts w:ascii="Courier New" w:hAnsi="Courier New" w:cs="Courier New" w:hint="default"/>
+      </w:rPr>
+    </w:lvl>
+    <w:lvl w:ilvl="2" w:tplc="08090005" w:tentative="1">
+      <w:start w:val="1"/>
+      <w:numFmt w:val="bullet"/>
+      <w:lvlText w:val=""/>
+      <w:lvlJc w:val="left"/>
+      <w:pPr>
+        <w:ind w:left="2160" w:hanging="360"/>
+      </w:pPr>
+      <w:rPr>
+        <w:rFonts w:ascii="Wingdings" w:hAnsi="Wingdings" w:hint="default"/>
+      </w:rPr>
+    </w:lvl>
+    <w:lvl w:ilvl="3" w:tplc="08090001" w:tentative="1">
+      <w:start w:val="1"/>
+      <w:numFmt w:val="bullet"/>
+      <w:lvlText w:val=""/>
+      <w:lvlJc w:val="left"/>
+      <w:pPr>
+        <w:ind w:left="2880" w:hanging="360"/>
+      </w:pPr>
+      <w:rPr>
+        <w:rFonts w:ascii="Symbol" w:hAnsi="Symbol" w:hint="default"/>
+      </w:rPr>
+    </w:lvl>
+    <w:lvl w:ilvl="4" w:tplc="08090003" w:tentative="1">
+      <w:start w:val="1"/>
+      <w:numFmt w:val="bullet"/>
+      <w:lvlText w:val="o"/>
+      <w:lvlJc w:val="left"/>
+      <w:pPr>
+        <w:ind w:left="3600" w:hanging="360"/>
+      </w:pPr>
+      <w:rPr>
+        <w:rFonts w:ascii="Courier New" w:hAnsi="Courier New" w:cs="Courier New" w:hint="default"/>
+      </w:rPr>
+    </w:lvl>
+    <w:lvl w:ilvl="5" w:tplc="08090005" w:tentative="1">
+      <w:start w:val="1"/>
+      <w:numFmt w:val="bullet"/>
+      <w:lvlText w:val=""/>
+      <w:lvlJc w:val="left"/>
+      <w:pPr>
+        <w:ind w:left="4320" w:hanging="360"/>
+      </w:pPr>
+      <w:rPr>
+        <w:rFonts w:ascii="Wingdings" w:hAnsi="Wingdings" w:hint="default"/>
+      </w:rPr>
+    </w:lvl>
+    <w:lvl w:ilvl="6" w:tplc="08090001" w:tentative="1">
+      <w:start w:val="1"/>
+      <w:numFmt w:val="bullet"/>
+      <w:lvlText w:val=""/>
+      <w:lvlJc w:val="left"/>
+      <w:pPr>
+        <w:ind w:left="5040" w:hanging="360"/>
+      </w:pPr>
+      <w:rPr>
+        <w:rFonts w:ascii="Symbol" w:hAnsi="Symbol" w:hint="default"/>
+      </w:rPr>
+    </w:lvl>
+    <w:lvl w:ilvl="7" w:tplc="08090003" w:tentative="1">
+      <w:start w:val="1"/>
+      <w:numFmt w:val="bullet"/>
+      <w:lvlText w:val="o"/>
+      <w:lvlJc w:val="left"/>
+      <w:pPr>
+        <w:ind w:left="5760" w:hanging="360"/>
+      </w:pPr>
+      <w:rPr>
+        <w:rFonts w:ascii="Courier New" w:hAnsi="Courier New" w:cs="Courier New" w:hint="default"/>
+      </w:rPr>
+    </w:lvl>
+    <w:lvl w:ilvl="8" w:tplc="08090005" w:tentative="1">
+      <w:start w:val="1"/>
+      <w:numFmt w:val="bullet"/>
+      <w:lvlText w:val=""/>
+      <w:lvlJc w:val="left"/>
+      <w:pPr>
+        <w:ind w:left="6480" w:hanging="360"/>
+      </w:pPr>
+      <w:rPr>
+        <w:rFonts w:ascii="Wingdings" w:hAnsi="Wingdings" w:hint="default"/>
+      </w:rPr>
     </w:lvl>
   </w:abstractNum>
   <w:num w:numId="1" w16cid:durableId="1084492055">
@@ -3974,6 +4253,9 @@
   </w:num>
   <w:num w:numId="7" w16cid:durableId="946734779">
     <w:abstractNumId w:val="5"/>
+  </w:num>
+  <w:num w:numId="8" w16cid:durableId="1549875119">
+    <w:abstractNumId w:val="7"/>
   </w:num>
 </w:numbering>
 </file>
@@ -4915,7 +5197,7 @@
       </b:Author>
     </b:Author>
     <b:Pages>4</b:Pages>
-    <b:RefOrder>4</b:RefOrder>
+    <b:RefOrder>6</b:RefOrder>
   </b:Source>
   <b:Source>
     <b:Tag>OSu22</b:Tag>
@@ -4979,7 +5261,7 @@
         </b:NameList>
       </b:Author>
     </b:Author>
-    <b:RefOrder>5</b:RefOrder>
+    <b:RefOrder>4</b:RefOrder>
   </b:Source>
   <b:Source>
     <b:Tag>Dev221</b:Tag>
@@ -5000,13 +5282,13 @@
         </b:NameList>
       </b:Author>
     </b:Author>
-    <b:RefOrder>6</b:RefOrder>
+    <b:RefOrder>5</b:RefOrder>
   </b:Source>
 </b:Sources>
 </file>
 
 <file path=customXml/itemProps1.xml><?xml version="1.0" encoding="utf-8"?>
-<ds:datastoreItem xmlns:ds="http://schemas.openxmlformats.org/officeDocument/2006/customXml" ds:itemID="{26E06585-4EFC-C84F-847D-725DEC2C9C11}">
+<ds:datastoreItem xmlns:ds="http://schemas.openxmlformats.org/officeDocument/2006/customXml" ds:itemID="{A27E01FE-A82E-5448-9DFD-E3D1B3CB38A7}">
   <ds:schemaRefs>
     <ds:schemaRef ds:uri="http://schemas.openxmlformats.org/officeDocument/2006/bibliography"/>
   </ds:schemaRefs>

</xml_diff>

<commit_message>
V10 - Final Versions
</commit_message>
<xml_diff>
--- a/Project_Report_Dillon_Constantine.docx
+++ b/Project_Report_Dillon_Constantine.docx
@@ -72,440 +72,299 @@
       </w:r>
     </w:p>
     <w:p>
+      <w:r>
+        <w:t xml:space="preserve">This report </w:t>
+      </w:r>
+      <w:r>
+        <w:t xml:space="preserve">is an exploratory </w:t>
+      </w:r>
+      <w:r>
+        <w:t xml:space="preserve">data </w:t>
+      </w:r>
+      <w:r>
+        <w:t xml:space="preserve">analysis into </w:t>
+      </w:r>
+      <w:r>
+        <w:t xml:space="preserve">petrol prices </w:t>
+      </w:r>
+      <w:r>
+        <w:t xml:space="preserve">worldwide. With the </w:t>
+      </w:r>
+      <w:r>
+        <w:t xml:space="preserve">petrol prices crisis that is currently unfolding right here in Ireland </w:t>
+      </w:r>
+      <w:r>
+        <w:t>there was an opportunity to further understand the problem at hand worldwide.</w:t>
+      </w:r>
+      <w:r>
+        <w:t xml:space="preserve"> The report </w:t>
+      </w:r>
+      <w:r>
+        <w:t>looks</w:t>
+      </w:r>
+      <w:r>
+        <w:t xml:space="preserve"> at trends in the </w:t>
+      </w:r>
+      <w:r>
+        <w:t>data,</w:t>
+      </w:r>
+      <w:r>
+        <w:t xml:space="preserve"> looking into the top oil consumers</w:t>
+      </w:r>
+      <w:r>
+        <w:t xml:space="preserve">, </w:t>
+      </w:r>
+      <w:r>
+        <w:t>most affordable petrol</w:t>
+      </w:r>
+      <w:r>
+        <w:t xml:space="preserve"> prices worldwide</w:t>
+      </w:r>
+      <w:r>
+        <w:t xml:space="preserve"> and the countries that have the most </w:t>
+      </w:r>
+      <w:r>
+        <w:t xml:space="preserve">gross domestic product per capita. </w:t>
+      </w:r>
+      <w:r>
+        <w:t xml:space="preserve">The study took shape using an </w:t>
+      </w:r>
+      <w:r>
+        <w:t>open-source</w:t>
+      </w:r>
+      <w:r>
+        <w:t xml:space="preserve"> </w:t>
+      </w:r>
+      <w:r>
+        <w:t xml:space="preserve">petrol prices </w:t>
+      </w:r>
+      <w:r>
+        <w:t>dataset that was readily available for use</w:t>
+      </w:r>
+      <w:r>
+        <w:t>. The</w:t>
+      </w:r>
+      <w:r>
+        <w:t xml:space="preserve"> analysing</w:t>
+      </w:r>
+      <w:r>
+        <w:t xml:space="preserve"> was carried out using v</w:t>
+      </w:r>
+      <w:r>
+        <w:t xml:space="preserve">arious python libraries such </w:t>
+      </w:r>
+      <w:r>
+        <w:t>as</w:t>
+      </w:r>
+      <w:r>
+        <w:t xml:space="preserve"> Pandas and NumPy</w:t>
+      </w:r>
+      <w:r>
+        <w:t xml:space="preserve"> and visualisation </w:t>
+      </w:r>
+      <w:r>
+        <w:t>libraries</w:t>
+      </w:r>
+      <w:r>
+        <w:t>; matplotlib, seaborn and plotly</w:t>
+      </w:r>
+      <w:r>
+        <w:t>.</w:t>
+      </w:r>
+    </w:p>
+    <w:p>
       <w:pPr>
         <w:pStyle w:val="BodyText"/>
       </w:pPr>
-      <w:r>
-        <w:t>(Short</w:t>
-      </w:r>
-      <w:r>
-        <w:rPr>
-          <w:spacing w:val="-6"/>
-        </w:rPr>
+    </w:p>
+    <w:p>
+      <w:pPr>
+        <w:pStyle w:val="BodyText"/>
+      </w:pPr>
+    </w:p>
+    <w:p>
+      <w:pPr>
+        <w:pStyle w:val="Heading1"/>
+        <w:ind w:left="0"/>
+      </w:pPr>
+      <w:r>
+        <w:t>Introduction</w:t>
+      </w:r>
+    </w:p>
+    <w:p>
+      <w:r>
+        <w:t xml:space="preserve">The current inflation crisis is affecting </w:t>
+      </w:r>
+      <w:r>
+        <w:t xml:space="preserve">people worldwide the prices of electricity, gas and in particular petrol and diesel are higher </w:t>
+      </w:r>
+      <w:r>
+        <w:t>than</w:t>
+      </w:r>
+      <w:r>
+        <w:t xml:space="preserve"> ever before.</w:t>
+      </w:r>
+      <w:r>
         <w:t xml:space="preserve"> </w:t>
       </w:r>
       <w:r>
-        <w:t>overview</w:t>
-      </w:r>
-      <w:r>
-        <w:rPr>
-          <w:spacing w:val="-5"/>
-        </w:rPr>
-        <w:t xml:space="preserve"> </w:t>
-      </w:r>
-      <w:r>
-        <w:t>of</w:t>
-      </w:r>
-      <w:r>
-        <w:rPr>
-          <w:spacing w:val="-6"/>
-        </w:rPr>
-        <w:t xml:space="preserve"> </w:t>
-      </w:r>
-      <w:r>
-        <w:t>the</w:t>
-      </w:r>
-      <w:r>
-        <w:rPr>
-          <w:spacing w:val="-5"/>
-        </w:rPr>
-        <w:t xml:space="preserve"> </w:t>
-      </w:r>
-      <w:r>
-        <w:t>entire</w:t>
-      </w:r>
-      <w:r>
-        <w:rPr>
-          <w:spacing w:val="-5"/>
-        </w:rPr>
-        <w:t xml:space="preserve"> </w:t>
-      </w:r>
-      <w:r>
-        <w:t>project</w:t>
-      </w:r>
-      <w:r>
-        <w:rPr>
-          <w:spacing w:val="-6"/>
-        </w:rPr>
-        <w:t xml:space="preserve"> </w:t>
-      </w:r>
-      <w:r>
-        <w:t>and</w:t>
-      </w:r>
-      <w:r>
-        <w:rPr>
-          <w:spacing w:val="-5"/>
-        </w:rPr>
-        <w:t xml:space="preserve"> </w:t>
-      </w:r>
-      <w:r>
-        <w:t>features)</w:t>
-      </w:r>
-    </w:p>
-    <w:p>
-      <w:pPr>
-        <w:pStyle w:val="BodyText"/>
+        <w:t xml:space="preserve">This study </w:t>
+      </w:r>
+      <w:r>
+        <w:t>investigates</w:t>
+      </w:r>
+      <w:r>
+        <w:t xml:space="preserve"> the trends of petrol prices worldwide from June 2022</w:t>
+      </w:r>
+      <w:r>
+        <w:t xml:space="preserve"> and highlights the main insights from the exploratory data analysis.</w:t>
+      </w:r>
+    </w:p>
+    <w:p/>
+    <w:p>
+      <w:r>
+        <w:t xml:space="preserve">The </w:t>
+      </w:r>
+      <w:r>
+        <w:t>main problem statements that will be investigated throughout this study are;</w:t>
+      </w:r>
+    </w:p>
+    <w:p>
+      <w:pPr>
+        <w:pStyle w:val="ListParagraph"/>
         <w:numPr>
           <w:ilvl w:val="0"/>
-          <w:numId w:val="1"/>
+          <w:numId w:val="9"/>
         </w:numPr>
       </w:pPr>
       <w:r>
-        <w:t>Purpose of Study and Research problems you investigated.</w:t>
-      </w:r>
-    </w:p>
-    <w:p>
-      <w:pPr>
-        <w:pStyle w:val="BodyText"/>
+        <w:t>Visualise the highest &amp; l</w:t>
+      </w:r>
+      <w:r>
+        <w:t>owest</w:t>
+      </w:r>
+      <w:r>
+        <w:t xml:space="preserve"> </w:t>
+      </w:r>
+      <w:r>
+        <w:t>o</w:t>
+      </w:r>
+      <w:r>
+        <w:t xml:space="preserve">il </w:t>
+      </w:r>
+      <w:r>
+        <w:t>c</w:t>
+      </w:r>
+      <w:r>
+        <w:t>onsum</w:t>
+      </w:r>
+      <w:r>
+        <w:t>ing countries.</w:t>
+      </w:r>
+    </w:p>
+    <w:p>
+      <w:pPr>
+        <w:pStyle w:val="ListParagraph"/>
         <w:numPr>
           <w:ilvl w:val="0"/>
-          <w:numId w:val="1"/>
+          <w:numId w:val="9"/>
         </w:numPr>
       </w:pPr>
       <w:r>
-        <w:t>Design/ Layout of the study.</w:t>
-      </w:r>
-    </w:p>
-    <w:p>
-      <w:pPr>
-        <w:pStyle w:val="BodyText"/>
+        <w:t>Investigate the most expensive p</w:t>
+      </w:r>
+      <w:r>
+        <w:t xml:space="preserve">rices of </w:t>
+      </w:r>
+      <w:r>
+        <w:t>p</w:t>
+      </w:r>
+      <w:r>
+        <w:t>etrol</w:t>
+      </w:r>
+      <w:r>
+        <w:t xml:space="preserve"> worldwide.</w:t>
+      </w:r>
+    </w:p>
+    <w:p>
+      <w:pPr>
+        <w:pStyle w:val="ListParagraph"/>
         <w:numPr>
           <w:ilvl w:val="0"/>
-          <w:numId w:val="1"/>
+          <w:numId w:val="9"/>
         </w:numPr>
       </w:pPr>
       <w:r>
-        <w:t>Trends found as a result.</w:t>
-      </w:r>
-    </w:p>
-    <w:p>
-      <w:pPr>
-        <w:pStyle w:val="BodyText"/>
+        <w:t xml:space="preserve">Visualise the </w:t>
+      </w:r>
+      <w:r>
+        <w:t xml:space="preserve">countries with the highest </w:t>
+      </w:r>
+      <w:r>
+        <w:t xml:space="preserve">GDP </w:t>
+      </w:r>
+      <w:r>
+        <w:t>P</w:t>
+      </w:r>
+      <w:r>
+        <w:t xml:space="preserve">er </w:t>
+      </w:r>
+      <w:r>
+        <w:t>C</w:t>
+      </w:r>
+      <w:r>
+        <w:t>apita</w:t>
+      </w:r>
+      <w:r>
+        <w:t>.</w:t>
+      </w:r>
+    </w:p>
+    <w:p>
+      <w:pPr>
+        <w:pStyle w:val="ListParagraph"/>
         <w:numPr>
           <w:ilvl w:val="0"/>
-          <w:numId w:val="1"/>
+          <w:numId w:val="9"/>
         </w:numPr>
       </w:pPr>
       <w:r>
-        <w:t>Summary</w:t>
-      </w:r>
-      <w:r>
-        <w:t xml:space="preserve"> of </w:t>
-      </w:r>
-      <w:r>
-        <w:t>interpretations</w:t>
-      </w:r>
-      <w:r>
-        <w:t xml:space="preserve"> / conclusion</w:t>
-      </w:r>
-    </w:p>
-    <w:p>
-      <w:pPr>
-        <w:pStyle w:val="BodyText"/>
-      </w:pPr>
-    </w:p>
-    <w:p>
-      <w:r>
-        <w:t xml:space="preserve">This report </w:t>
-      </w:r>
-      <w:r>
-        <w:t xml:space="preserve">is an exploratory </w:t>
-      </w:r>
-      <w:r>
-        <w:t xml:space="preserve">data </w:t>
-      </w:r>
-      <w:r>
-        <w:t xml:space="preserve">analysis into </w:t>
-      </w:r>
-      <w:r>
-        <w:t xml:space="preserve">petrol prices </w:t>
-      </w:r>
-      <w:r>
-        <w:t xml:space="preserve">worldwide. With the </w:t>
-      </w:r>
-      <w:r>
-        <w:t xml:space="preserve">petrol prices crisis that is currently unfolding right here in Ireland </w:t>
-      </w:r>
-      <w:r>
-        <w:t>there was an opportunity to further understand the problem at hand worldwide.</w:t>
-      </w:r>
-      <w:r>
-        <w:t xml:space="preserve"> The report </w:t>
-      </w:r>
-      <w:r>
-        <w:t>looks</w:t>
-      </w:r>
-      <w:r>
-        <w:t xml:space="preserve"> at trends in the </w:t>
-      </w:r>
-      <w:r>
-        <w:t>data,</w:t>
-      </w:r>
-      <w:r>
-        <w:t xml:space="preserve"> looking into the top oil consumers</w:t>
-      </w:r>
-      <w:r>
-        <w:t xml:space="preserve">, </w:t>
-      </w:r>
-      <w:r>
-        <w:t>most affordable petrol</w:t>
-      </w:r>
-      <w:r>
-        <w:t xml:space="preserve"> prices worldwide</w:t>
-      </w:r>
-      <w:r>
-        <w:t xml:space="preserve"> and the countries that have the most </w:t>
-      </w:r>
-      <w:r>
-        <w:t xml:space="preserve">gross domestic product per capita. </w:t>
-      </w:r>
-      <w:r>
-        <w:t xml:space="preserve">The study took shape using an </w:t>
-      </w:r>
-      <w:r>
-        <w:t>open-source</w:t>
-      </w:r>
-      <w:r>
-        <w:t xml:space="preserve"> </w:t>
-      </w:r>
-      <w:r>
-        <w:t xml:space="preserve">petrol prices </w:t>
-      </w:r>
-      <w:r>
-        <w:t>dataset that was readily available for use</w:t>
-      </w:r>
-      <w:r>
-        <w:t>. The</w:t>
-      </w:r>
-      <w:r>
-        <w:t xml:space="preserve"> analysing</w:t>
-      </w:r>
-      <w:r>
-        <w:t xml:space="preserve"> was carried out using v</w:t>
-      </w:r>
-      <w:r>
-        <w:t xml:space="preserve">arious python libraries such </w:t>
-      </w:r>
-      <w:r>
-        <w:t>as</w:t>
-      </w:r>
-      <w:r>
-        <w:t xml:space="preserve"> Pandas and NumPy</w:t>
-      </w:r>
-      <w:r>
-        <w:t xml:space="preserve"> and visualisation </w:t>
-      </w:r>
-      <w:r>
-        <w:t>libraries</w:t>
-      </w:r>
-      <w:r>
-        <w:t>; matplotlib, seaborn and plotly</w:t>
-      </w:r>
-      <w:r>
-        <w:t>.</w:t>
-      </w:r>
-      <w:r>
-        <w:t xml:space="preserve"> </w:t>
-      </w:r>
-    </w:p>
-    <w:p/>
-    <w:p>
-      <w:pPr>
-        <w:pStyle w:val="BodyText"/>
-      </w:pPr>
-    </w:p>
-    <w:p>
-      <w:pPr>
-        <w:pStyle w:val="Heading1"/>
-        <w:ind w:left="0"/>
-      </w:pPr>
-      <w:r>
-        <w:t>Introduction</w:t>
-      </w:r>
-    </w:p>
-    <w:p>
-      <w:pPr>
-        <w:pStyle w:val="BodyText"/>
-      </w:pPr>
-      <w:r>
-        <w:t>(Explain</w:t>
-      </w:r>
-      <w:r>
-        <w:rPr>
-          <w:spacing w:val="-5"/>
-        </w:rPr>
-        <w:t xml:space="preserve"> </w:t>
-      </w:r>
-      <w:r>
-        <w:t>why</w:t>
-      </w:r>
-      <w:r>
-        <w:rPr>
-          <w:spacing w:val="-5"/>
-        </w:rPr>
-        <w:t xml:space="preserve"> </w:t>
-      </w:r>
-      <w:r>
-        <w:t>you</w:t>
-      </w:r>
-      <w:r>
-        <w:rPr>
-          <w:spacing w:val="-4"/>
-        </w:rPr>
-        <w:t xml:space="preserve"> </w:t>
-      </w:r>
-      <w:r>
-        <w:t>chose</w:t>
-      </w:r>
-      <w:r>
-        <w:rPr>
-          <w:spacing w:val="-5"/>
-        </w:rPr>
-        <w:t xml:space="preserve"> </w:t>
-      </w:r>
-      <w:r>
-        <w:t>this</w:t>
-      </w:r>
-      <w:r>
-        <w:rPr>
-          <w:spacing w:val="-5"/>
-        </w:rPr>
-        <w:t xml:space="preserve"> </w:t>
-      </w:r>
-      <w:r>
-        <w:t>project</w:t>
-      </w:r>
-      <w:r>
-        <w:rPr>
-          <w:spacing w:val="-4"/>
-        </w:rPr>
-        <w:t xml:space="preserve"> </w:t>
-      </w:r>
-      <w:r>
-        <w:t>use</w:t>
-      </w:r>
-      <w:r>
-        <w:rPr>
-          <w:spacing w:val="-5"/>
-        </w:rPr>
-        <w:t xml:space="preserve"> </w:t>
-      </w:r>
-      <w:r>
-        <w:t>case)</w:t>
-      </w:r>
-    </w:p>
-    <w:p>
-      <w:pPr>
-        <w:pStyle w:val="BodyText"/>
-      </w:pPr>
-      <w:r>
-        <w:t>Current inflation in Ireland and cost of living rising particularly hot topic the rise in Petrol and Diesel prices.</w:t>
-      </w:r>
-    </w:p>
-    <w:p>
-      <w:pPr>
-        <w:pStyle w:val="BodyText"/>
-      </w:pPr>
-    </w:p>
-    <w:p>
-      <w:pPr>
-        <w:pStyle w:val="BodyText"/>
-      </w:pPr>
-    </w:p>
-    <w:p>
-      <w:pPr>
-        <w:pStyle w:val="BodyText"/>
-      </w:pPr>
-      <w:r>
-        <w:t>Problems</w:t>
-      </w:r>
-      <w:r>
-        <w:t xml:space="preserve"> Statements </w:t>
-      </w:r>
-    </w:p>
-    <w:p>
-      <w:pPr>
-        <w:pStyle w:val="BodyText"/>
+        <w:t xml:space="preserve">Find the country with the biggest </w:t>
+      </w:r>
+      <w:r>
+        <w:t xml:space="preserve">Yearly Gallon </w:t>
+      </w:r>
+      <w:r>
+        <w:t>C</w:t>
+      </w:r>
+      <w:r>
+        <w:t xml:space="preserve">onsumption </w:t>
+      </w:r>
+      <w:r>
+        <w:t>P</w:t>
+      </w:r>
+      <w:r>
+        <w:t xml:space="preserve">er </w:t>
+      </w:r>
+      <w:r>
+        <w:t>C</w:t>
+      </w:r>
+      <w:r>
+        <w:t>apita</w:t>
+      </w:r>
+    </w:p>
+    <w:p>
+      <w:pPr>
+        <w:pStyle w:val="ListParagraph"/>
         <w:numPr>
           <w:ilvl w:val="0"/>
-          <w:numId w:val="6"/>
+          <w:numId w:val="9"/>
         </w:numPr>
       </w:pPr>
       <w:r>
-        <w:t>Top /</w:t>
-      </w:r>
-      <w:r>
-        <w:t xml:space="preserve"> </w:t>
-      </w:r>
-      <w:r>
-        <w:t>Lowest</w:t>
-      </w:r>
-      <w:r>
-        <w:t xml:space="preserve"> 10 Oil Consumers</w:t>
-      </w:r>
-    </w:p>
-    <w:p>
-      <w:pPr>
-        <w:pStyle w:val="BodyText"/>
-        <w:numPr>
-          <w:ilvl w:val="0"/>
-          <w:numId w:val="6"/>
-        </w:numPr>
-      </w:pPr>
-      <w:r>
-        <w:t>Prices of Petrol (to</w:t>
-      </w:r>
-      <w:r>
-        <w:t>p</w:t>
-      </w:r>
-      <w:r>
-        <w:t xml:space="preserve"> end and low end)</w:t>
-      </w:r>
-    </w:p>
-    <w:p>
-      <w:pPr>
-        <w:pStyle w:val="BodyText"/>
-        <w:numPr>
-          <w:ilvl w:val="0"/>
-          <w:numId w:val="6"/>
-        </w:numPr>
-      </w:pPr>
-      <w:r>
-        <w:t>Top GDP per capita</w:t>
-      </w:r>
-    </w:p>
-    <w:p>
-      <w:pPr>
-        <w:pStyle w:val="BodyText"/>
-        <w:numPr>
-          <w:ilvl w:val="0"/>
-          <w:numId w:val="6"/>
-        </w:numPr>
-      </w:pPr>
-      <w:r>
-        <w:t>Highest Yearly Gallon consumption per capita</w:t>
-      </w:r>
-    </w:p>
-    <w:p>
-      <w:pPr>
-        <w:pStyle w:val="BodyText"/>
-        <w:numPr>
-          <w:ilvl w:val="0"/>
-          <w:numId w:val="6"/>
-        </w:numPr>
-      </w:pPr>
-      <w:r>
-        <w:t xml:space="preserve">Possibility of </w:t>
-      </w:r>
-      <w:proofErr w:type="spellStart"/>
-      <w:r>
-        <w:t>Modeling</w:t>
-      </w:r>
-      <w:proofErr w:type="spellEnd"/>
-      <w:r>
-        <w:t>?</w:t>
-      </w:r>
-    </w:p>
+        <w:t>Using linear regression predict the ‘GPD Per Capita’ based on the ‘Price Per Gallon’.</w:t>
+      </w:r>
+    </w:p>
+    <w:p/>
     <w:p>
       <w:pPr>
         <w:pStyle w:val="BodyText"/>
@@ -717,7 +576,6 @@
         </w:numPr>
       </w:pPr>
       <w:r>
-        <w:lastRenderedPageBreak/>
         <w:t>Serial Number</w:t>
       </w:r>
       <w:r>
@@ -757,6 +615,7 @@
         </w:numPr>
       </w:pPr>
       <w:r>
+        <w:lastRenderedPageBreak/>
         <w:t>World Share of Oil Consumption</w:t>
       </w:r>
     </w:p>
@@ -954,29 +813,26 @@
       </w:r>
     </w:p>
     <w:p>
+      <w:r>
+        <w:t xml:space="preserve">This section of the report with </w:t>
+      </w:r>
+      <w:r>
+        <w:t>step through</w:t>
+      </w:r>
+      <w:r>
+        <w:t xml:space="preserve"> the process in which the exploratory data analysis</w:t>
+      </w:r>
+      <w:r>
+        <w:t xml:space="preserve"> of Worldwide Petrol Prices </w:t>
+      </w:r>
+      <w:r>
+        <w:t>took place from beginning to end.</w:t>
+      </w:r>
+    </w:p>
+    <w:p>
       <w:pPr>
         <w:pStyle w:val="BodyText"/>
       </w:pPr>
-      <w:r>
-        <w:t xml:space="preserve">This section of the report with </w:t>
-      </w:r>
-      <w:r>
-        <w:t>step through</w:t>
-      </w:r>
-      <w:r>
-        <w:t xml:space="preserve"> the process in which the exploratory data analysis</w:t>
-      </w:r>
-      <w:r>
-        <w:t xml:space="preserve"> of Worldwide Petrol Prices </w:t>
-      </w:r>
-      <w:r>
-        <w:t>took place from beginning to end.</w:t>
-      </w:r>
-    </w:p>
-    <w:p>
-      <w:pPr>
-        <w:pStyle w:val="BodyText"/>
-      </w:pPr>
     </w:p>
     <w:p>
       <w:pPr>
@@ -1027,7 +883,13 @@
         <w:t xml:space="preserve"> in this study</w:t>
       </w:r>
       <w:r>
-        <w:t xml:space="preserve"> NumPy, Pandas to work with the data and then </w:t>
+        <w:t xml:space="preserve"> NumPy</w:t>
+      </w:r>
+      <w:r>
+        <w:t xml:space="preserve"> and</w:t>
+      </w:r>
+      <w:r>
+        <w:t xml:space="preserve"> Pandas to work with the data and then </w:t>
       </w:r>
       <w:r>
         <w:t>visualisation</w:t>
@@ -1042,7 +904,7 @@
         <w:t xml:space="preserve">atplotlib, </w:t>
       </w:r>
       <w:r>
-        <w:t xml:space="preserve">Seaborn and Plotly. </w:t>
+        <w:t>Seaborn and Plotly.</w:t>
       </w:r>
     </w:p>
     <w:p/>
@@ -1096,7 +958,7 @@
             <w:rPr>
               <w:lang w:val="en-IE"/>
             </w:rPr>
-            <w:instrText xml:space="preserve"> CITATION Dev22 \l 6153 </w:instrText>
+            <w:instrText xml:space="preserve">CITATION Dev22 \l 6153 </w:instrText>
           </w:r>
           <w:r>
             <w:fldChar w:fldCharType="separate"/>
@@ -1357,7 +1219,11 @@
         <w:t xml:space="preserve"> The ‘latin-1’ encoding parameter was used in this study.</w:t>
       </w:r>
       <w:r>
-        <w:t xml:space="preserve"> In the import statement the ‘Serial Number’</w:t>
+        <w:t xml:space="preserve"> In the </w:t>
+      </w:r>
+      <w:r>
+        <w:lastRenderedPageBreak/>
+        <w:t>import statement the ‘Serial Number’</w:t>
       </w:r>
       <w:r>
         <w:t xml:space="preserve"> (S#) field</w:t>
@@ -1518,7 +1384,7 @@
             <w:rPr>
               <w:lang w:val="en-IE"/>
             </w:rPr>
-            <w:instrText xml:space="preserve"> CITATION Ter13 \l 6153 </w:instrText>
+            <w:instrText xml:space="preserve">CITATION Ter13 \p 4 \l 6153 </w:instrText>
           </w:r>
           <w:r>
             <w:fldChar w:fldCharType="separate"/>
@@ -1528,7 +1394,7 @@
               <w:noProof/>
               <w:lang w:val="en-IE"/>
             </w:rPr>
-            <w:t>(Termeer, 2013)</w:t>
+            <w:t>(Termeer, 2013, p. 4)</w:t>
           </w:r>
           <w:r>
             <w:fldChar w:fldCharType="end"/>
@@ -1631,31 +1497,34 @@
     </w:p>
     <w:p>
       <w:r>
-        <w:t xml:space="preserve">A null value check was carried out next to check for any missing data. This check came back </w:t>
-      </w:r>
+        <w:t>A null value check was carried out next to check for any missing data. This check came back clear, and all data was accounted for</w:t>
+      </w:r>
+      <w:r>
+        <w:t xml:space="preserve"> as seen </w:t>
+      </w:r>
+      <w:r>
+        <w:t>in the below</w:t>
+      </w:r>
+      <w:r>
+        <w:t xml:space="preserve"> fig</w:t>
+      </w:r>
+      <w:r>
+        <w:t>ure</w:t>
+      </w:r>
+      <w:r>
+        <w:t>.</w:t>
+      </w:r>
+      <w:r>
+        <w:t xml:space="preserve"> </w:t>
+      </w:r>
+    </w:p>
+    <w:p/>
+    <w:p>
+      <w:pPr>
+        <w:jc w:val="center"/>
+      </w:pPr>
       <w:r>
         <w:lastRenderedPageBreak/>
-        <w:t>clear, and all data was accounted for</w:t>
-      </w:r>
-      <w:r>
-        <w:t xml:space="preserve"> as seen below in fig</w:t>
-      </w:r>
-      <w:r>
-        <w:t>ure</w:t>
-      </w:r>
-      <w:r>
-        <w:t>.</w:t>
-      </w:r>
-      <w:r>
-        <w:t xml:space="preserve"> </w:t>
-      </w:r>
-    </w:p>
-    <w:p/>
-    <w:p>
-      <w:pPr>
-        <w:jc w:val="center"/>
-      </w:pPr>
-      <w:r>
         <w:drawing>
           <wp:inline distT="0" distB="0" distL="0" distR="0" wp14:anchorId="0131F982" wp14:editId="5C4A1BBA">
             <wp:extent cx="4763386" cy="2235580"/>
@@ -1894,8 +1763,19 @@
         <w:t xml:space="preserve"> and scatter plots.</w:t>
       </w:r>
       <w:r>
-        <w:t xml:space="preserve"> The trends and results of the EDA will be discussed in the results section of this report.</w:t>
-      </w:r>
+        <w:t xml:space="preserve"> The trends and results of the EDA will be discussed in the results section of this report</w:t>
+      </w:r>
+      <w:r>
+        <w:t xml:space="preserve"> below</w:t>
+      </w:r>
+      <w:r>
+        <w:t>.</w:t>
+      </w:r>
+    </w:p>
+    <w:p>
+      <w:pPr>
+        <w:pStyle w:val="BodyText"/>
+      </w:pPr>
     </w:p>
     <w:p>
       <w:pPr>
@@ -1913,10 +1793,20 @@
         <w:ind w:left="0"/>
       </w:pPr>
       <w:r>
+        <w:lastRenderedPageBreak/>
         <w:t>Results</w:t>
       </w:r>
     </w:p>
     <w:p>
+      <w:r>
+        <w:t xml:space="preserve">Throughout this study of the data </w:t>
+      </w:r>
+      <w:r>
+        <w:t>various trends were depicted on graphs and the results can be seen in this section of the report.</w:t>
+      </w:r>
+    </w:p>
+    <w:p/>
+    <w:p>
       <w:pPr>
         <w:pStyle w:val="Heading3"/>
       </w:pPr>
@@ -1932,19 +1822,48 @@
         <w:t xml:space="preserve"> count of the </w:t>
       </w:r>
       <w:r>
-        <w:t xml:space="preserve">Price Per Liter of the Petrol Prices Worldwide dataset. The graph shows us where most countries have a liter petrol price that is let then $3. There </w:t>
+        <w:t xml:space="preserve">Price Per Liter </w:t>
+      </w:r>
+      <w:r>
+        <w:t>at each price point from</w:t>
+      </w:r>
+      <w:r>
+        <w:t xml:space="preserve"> the Petrol Prices Worldwide dataset. The graph shows us </w:t>
+      </w:r>
+      <w:r>
+        <w:t>that</w:t>
+      </w:r>
+      <w:r>
+        <w:t xml:space="preserve"> most countries have a liter petrol price </w:t>
+      </w:r>
+      <w:r>
+        <w:t>lower</w:t>
+      </w:r>
+      <w:r>
+        <w:t xml:space="preserve"> then $3. There </w:t>
       </w:r>
       <w:r>
         <w:t>are</w:t>
       </w:r>
       <w:r>
-        <w:t xml:space="preserve"> two countries where a liter of petrol is greater the $</w:t>
+        <w:t xml:space="preserve"> two countries </w:t>
+      </w:r>
+      <w:r>
+        <w:t>above the rest with</w:t>
+      </w:r>
+      <w:r>
+        <w:t xml:space="preserve"> a liter of petrol </w:t>
+      </w:r>
+      <w:r>
+        <w:t>price point being</w:t>
+      </w:r>
+      <w:r>
+        <w:t xml:space="preserve"> greater the $</w:t>
       </w:r>
       <w:r>
         <w:t>4.</w:t>
       </w:r>
     </w:p>
-    <w:p/>
     <w:p>
       <w:pPr>
         <w:widowControl/>
@@ -1964,8 +1883,8 @@
           <w:lang w:val="en-IE" w:eastAsia="en-GB"/>
         </w:rPr>
         <w:drawing>
-          <wp:inline distT="0" distB="0" distL="0" distR="0" wp14:anchorId="3D646B19" wp14:editId="2AB85ADC">
-            <wp:extent cx="4473640" cy="4455042"/>
+          <wp:inline distT="0" distB="0" distL="0" distR="0" wp14:anchorId="3D646B19" wp14:editId="4B2CB459">
+            <wp:extent cx="4473575" cy="4454978"/>
             <wp:effectExtent l="0" t="0" r="0" b="0"/>
             <wp:docPr id="6" name="Picture 6" descr="Chart, histogram&#10;&#10;Description automatically generated"/>
             <wp:cNvGraphicFramePr>
@@ -1996,7 +1915,7 @@
                   <pic:spPr bwMode="auto">
                     <a:xfrm>
                       <a:off x="0" y="0"/>
-                      <a:ext cx="4506048" cy="4487316"/>
+                      <a:ext cx="4706080" cy="4686517"/>
                     </a:xfrm>
                     <a:prstGeom prst="rect">
                       <a:avLst/>
@@ -2019,27 +1938,6 @@
         <w:autoSpaceDE/>
         <w:autoSpaceDN/>
         <w:spacing w:line="240" w:lineRule="auto"/>
-        <w:jc w:val="center"/>
-        <w:rPr>
-          <w:rFonts w:eastAsia="Times New Roman"/>
-          <w:lang w:val="en-IE" w:eastAsia="en-GB"/>
-        </w:rPr>
-      </w:pPr>
-    </w:p>
-    <w:p>
-      <w:pPr>
-        <w:rPr>
-          <w:lang w:val="en-IE" w:eastAsia="en-GB"/>
-        </w:rPr>
-      </w:pPr>
-    </w:p>
-    <w:p>
-      <w:pPr>
-        <w:widowControl/>
-        <w:autoSpaceDE/>
-        <w:autoSpaceDN/>
-        <w:spacing w:line="240" w:lineRule="auto"/>
-        <w:jc w:val="center"/>
         <w:rPr>
           <w:rFonts w:eastAsia="Times New Roman"/>
           <w:lang w:val="en-IE" w:eastAsia="en-GB"/>
@@ -2178,6 +2076,50 @@
     </w:p>
     <w:p>
       <w:pPr>
+        <w:rPr>
+          <w:lang w:val="en-IE" w:eastAsia="en-GB"/>
+        </w:rPr>
+      </w:pPr>
+    </w:p>
+    <w:p>
+      <w:pPr>
+        <w:rPr>
+          <w:lang w:val="en-IE" w:eastAsia="en-GB"/>
+        </w:rPr>
+      </w:pPr>
+      <w:r>
+        <w:rPr>
+          <w:lang w:val="en-IE" w:eastAsia="en-GB"/>
+        </w:rPr>
+        <w:t xml:space="preserve">Based off the above heat map there is a strong corelation of 0.622 between </w:t>
+      </w:r>
+      <w:r>
+        <w:rPr>
+          <w:lang w:val="en-IE" w:eastAsia="en-GB"/>
+        </w:rPr>
+        <w:t xml:space="preserve">Yearly Gallons Per Capita and GDP Per Capita (USD). </w:t>
+      </w:r>
+      <w:r>
+        <w:rPr>
+          <w:lang w:val="en-IE" w:eastAsia="en-GB"/>
+        </w:rPr>
+        <w:t xml:space="preserve">In the below figure </w:t>
+      </w:r>
+      <w:r>
+        <w:rPr>
+          <w:lang w:val="en-IE" w:eastAsia="en-GB"/>
+        </w:rPr>
+        <w:t>it can be seen that many of the data points are along a similar area of the Scatter plot showing a strong relationship between the two fields.</w:t>
+      </w:r>
+      <w:r>
+        <w:rPr>
+          <w:lang w:val="en-IE" w:eastAsia="en-GB"/>
+        </w:rPr>
+        <w:t xml:space="preserve"> </w:t>
+      </w:r>
+    </w:p>
+    <w:p>
+      <w:pPr>
         <w:widowControl/>
         <w:autoSpaceDE/>
         <w:autoSpaceDN/>
@@ -2188,79 +2130,15 @@
           <w:lang w:val="en-IE" w:eastAsia="en-GB"/>
         </w:rPr>
       </w:pPr>
-    </w:p>
-    <w:p>
-      <w:pPr>
-        <w:rPr>
-          <w:lang w:val="en-IE" w:eastAsia="en-GB"/>
-        </w:rPr>
-      </w:pPr>
-    </w:p>
-    <w:p>
-      <w:pPr>
-        <w:rPr>
-          <w:lang w:val="en-IE" w:eastAsia="en-GB"/>
-        </w:rPr>
-      </w:pPr>
-      <w:r>
-        <w:rPr>
-          <w:lang w:val="en-IE" w:eastAsia="en-GB"/>
-        </w:rPr>
-        <w:t xml:space="preserve">Based off the above heat map there is a strong corelation of 0.622 between </w:t>
-      </w:r>
-      <w:r>
-        <w:rPr>
-          <w:lang w:val="en-IE" w:eastAsia="en-GB"/>
-        </w:rPr>
-        <w:t xml:space="preserve">Yearly Gallons Per Capita and GDP Per Capita (USD). </w:t>
-      </w:r>
-      <w:r>
-        <w:rPr>
-          <w:lang w:val="en-IE" w:eastAsia="en-GB"/>
-        </w:rPr>
-        <w:t xml:space="preserve">In the below figure </w:t>
-      </w:r>
-      <w:r>
-        <w:rPr>
-          <w:lang w:val="en-IE" w:eastAsia="en-GB"/>
-        </w:rPr>
-        <w:t>it can be seen that many of the data points are along a similar area of the Scatter plot showing a strong relationship between the two fields.</w:t>
-      </w:r>
-      <w:r>
-        <w:rPr>
-          <w:lang w:val="en-IE" w:eastAsia="en-GB"/>
-        </w:rPr>
-        <w:t xml:space="preserve"> </w:t>
-      </w:r>
-    </w:p>
-    <w:p>
-      <w:pPr>
-        <w:rPr>
-          <w:lang w:val="en-IE" w:eastAsia="en-GB"/>
-        </w:rPr>
-      </w:pPr>
-    </w:p>
-    <w:p>
-      <w:pPr>
-        <w:widowControl/>
-        <w:autoSpaceDE/>
-        <w:autoSpaceDN/>
-        <w:spacing w:line="240" w:lineRule="auto"/>
-        <w:jc w:val="left"/>
-        <w:rPr>
-          <w:rFonts w:eastAsia="Times New Roman"/>
-          <w:lang w:val="en-IE" w:eastAsia="en-GB"/>
-        </w:rPr>
-      </w:pPr>
       <w:r>
         <w:rPr>
           <w:noProof/>
           <w:lang w:val="en-IE" w:eastAsia="en-GB"/>
         </w:rPr>
         <w:drawing>
-          <wp:inline distT="0" distB="0" distL="0" distR="0" wp14:anchorId="1901B0D0" wp14:editId="4DEE084A">
-            <wp:extent cx="6070600" cy="4027059"/>
-            <wp:effectExtent l="0" t="0" r="0" b="0"/>
+          <wp:inline distT="0" distB="0" distL="0" distR="0" wp14:anchorId="1901B0D0" wp14:editId="66F0AF60">
+            <wp:extent cx="6069810" cy="4026535"/>
+            <wp:effectExtent l="0" t="0" r="1270" b="0"/>
             <wp:docPr id="18" name="Picture 18" descr="Chart, scatter chart&#10;&#10;Description automatically generated"/>
             <wp:cNvGraphicFramePr>
               <a:graphicFrameLocks xmlns:a="http://schemas.openxmlformats.org/drawingml/2006/main" noChangeAspect="1"/>
@@ -2290,7 +2168,7 @@
                   <pic:spPr bwMode="auto">
                     <a:xfrm>
                       <a:off x="0" y="0"/>
-                      <a:ext cx="6087315" cy="4038147"/>
+                      <a:ext cx="6100201" cy="4046696"/>
                     </a:xfrm>
                     <a:prstGeom prst="rect">
                       <a:avLst/>
@@ -2345,6 +2223,7 @@
         <w:pStyle w:val="Heading2"/>
       </w:pPr>
       <w:r>
+        <w:lastRenderedPageBreak/>
         <w:t>Petrol/</w:t>
       </w:r>
       <w:r>
@@ -2366,8 +2245,19 @@
       <w:r>
         <w:t xml:space="preserve">the top 10 </w:t>
       </w:r>
-    </w:p>
-    <w:p/>
+      <w:r>
+        <w:t xml:space="preserve">counters where the price of a litre of petrol is the greatest. From the graph we can see that North Korea’s petrol price is $14.50 this is nearly three times greater </w:t>
+      </w:r>
+      <w:r>
+        <w:t>than</w:t>
+      </w:r>
+      <w:r>
+        <w:t xml:space="preserve"> the next </w:t>
+      </w:r>
+      <w:r>
+        <w:t>highest price of Tonga. The graph also shows us how similar the petrol price is in many countries for example Hong Kong, Norway &amp; Iceland all in $3 a litre price range.</w:t>
+      </w:r>
+    </w:p>
     <w:p>
       <w:r>
         <w:drawing>
@@ -2408,8 +2298,6 @@
       </w:r>
     </w:p>
     <w:p/>
-    <w:p/>
-    <w:p/>
     <w:p>
       <w:pPr>
         <w:pStyle w:val="Heading3"/>
@@ -2418,7 +2306,35 @@
         <w:t>Daily Prices Petrol/Oil</w:t>
       </w:r>
     </w:p>
-    <w:p/>
+    <w:p>
+      <w:r>
+        <w:t xml:space="preserve">The graph below shows the daily litre price per country. This graph </w:t>
+      </w:r>
+      <w:r>
+        <w:t>considers</w:t>
+      </w:r>
+      <w:r>
+        <w:t xml:space="preserve"> the oil consumption and the </w:t>
+      </w:r>
+      <w:r>
+        <w:t>price of a litre</w:t>
+      </w:r>
+      <w:r>
+        <w:t xml:space="preserve"> to create the daily litre price</w:t>
+      </w:r>
+      <w:r>
+        <w:t xml:space="preserve"> in the country</w:t>
+      </w:r>
+      <w:r>
+        <w:t>. The</w:t>
+      </w:r>
+      <w:r>
+        <w:t xml:space="preserve"> United States and China are much greater than the rest with India behind</w:t>
+      </w:r>
+      <w:r>
+        <w:t>. This may be due to the oil consumption which will be investigated in the next section of this report.</w:t>
+      </w:r>
+    </w:p>
     <w:p>
       <w:r>
         <w:drawing>
@@ -2465,14 +2381,10 @@
     </w:p>
     <w:p>
       <w:pPr>
-        <w:pStyle w:val="BodyText"/>
-      </w:pPr>
-    </w:p>
-    <w:p>
-      <w:pPr>
         <w:pStyle w:val="Heading2"/>
       </w:pPr>
       <w:r>
+        <w:lastRenderedPageBreak/>
         <w:t>Petrol/</w:t>
       </w:r>
       <w:r>
@@ -2487,10 +2399,77 @@
         <w:t>Top Oil Consumers</w:t>
       </w:r>
     </w:p>
+    <w:p>
+      <w:r>
+        <w:t xml:space="preserve">The graph below </w:t>
+      </w:r>
+      <w:r>
+        <w:t xml:space="preserve">represents the top 15 oil consumers worldwide. The bar chart shows us that United States and China are the top 2 consumers with the India and Japan also high consumers. The likely hood is this is due to the population and manufacturing outputs of these countries. According to </w:t>
+      </w:r>
+      <w:sdt>
+        <w:sdtPr>
+          <w:id w:val="1089504333"/>
+          <w:citation/>
+        </w:sdtPr>
+        <w:sdtContent>
+          <w:r>
+            <w:fldChar w:fldCharType="begin"/>
+          </w:r>
+          <w:r>
+            <w:rPr>
+              <w:lang w:val="en-IE"/>
+            </w:rPr>
+            <w:instrText xml:space="preserve"> CITATION Glo22 \l 6153 </w:instrText>
+          </w:r>
+          <w:r>
+            <w:fldChar w:fldCharType="separate"/>
+          </w:r>
+          <w:r>
+            <w:rPr>
+              <w:noProof/>
+              <w:lang w:val="en-IE"/>
+            </w:rPr>
+            <w:t>(Global Upside, 2022)</w:t>
+          </w:r>
+          <w:r>
+            <w:fldChar w:fldCharType="end"/>
+          </w:r>
+        </w:sdtContent>
+      </w:sdt>
+      <w:r>
+        <w:t xml:space="preserve">, </w:t>
+      </w:r>
+      <w:r>
+        <w:t xml:space="preserve">the US and China have the top </w:t>
+      </w:r>
+      <w:r>
+        <w:t>2</w:t>
+      </w:r>
+      <w:r>
+        <w:t xml:space="preserve"> manufacturing outputs in the world which would burn plenty of oil.</w:t>
+      </w:r>
+      <w:r>
+        <w:t xml:space="preserve"> This also relates to the daily liter price as we seen above US and China were </w:t>
+      </w:r>
+      <w:r>
+        <w:t xml:space="preserve">the </w:t>
+      </w:r>
+      <w:r>
+        <w:t>top</w:t>
+      </w:r>
+      <w:r>
+        <w:t xml:space="preserve"> </w:t>
+      </w:r>
+      <w:r>
+        <w:t>2</w:t>
+      </w:r>
+      <w:r>
+        <w:t>.</w:t>
+      </w:r>
+    </w:p>
     <w:p/>
     <w:p>
       <w:r>
-        <w:lastRenderedPageBreak/>
         <w:drawing>
           <wp:inline distT="0" distB="0" distL="0" distR="0" wp14:anchorId="3B0E4908" wp14:editId="0D73EF21">
             <wp:extent cx="6060558" cy="3280193"/>
@@ -2537,13 +2516,26 @@
         <w:t>Lowest Oil Consumers</w:t>
       </w:r>
     </w:p>
-    <w:p/>
-    <w:p>
+    <w:p>
+      <w:r>
+        <w:t xml:space="preserve">On the other end of the </w:t>
+      </w:r>
+      <w:r>
+        <w:t xml:space="preserve">scale the graph below represents the lowest consumers of oil in the world. Niue and Saint Helena consume </w:t>
+      </w:r>
+      <w:r>
+        <w:t xml:space="preserve">little to no oil compared to that of US and China. This would come down to population size. From previous results it is also noted that Niue and Tonga are among the top 3 in the world for the litre price of petrol which result in lower usage. </w:t>
+      </w:r>
+    </w:p>
+    <w:p>
+      <w:pPr>
+        <w:jc w:val="center"/>
+      </w:pPr>
       <w:r>
         <w:drawing>
-          <wp:inline distT="0" distB="0" distL="0" distR="0" wp14:anchorId="198625B8" wp14:editId="2D5FE07E">
-            <wp:extent cx="6129229" cy="3317359"/>
-            <wp:effectExtent l="0" t="0" r="5080" b="0"/>
+          <wp:inline distT="0" distB="0" distL="0" distR="0" wp14:anchorId="198625B8" wp14:editId="48C378F3">
+            <wp:extent cx="5316279" cy="2877362"/>
+            <wp:effectExtent l="0" t="0" r="5080" b="5715"/>
             <wp:docPr id="10" name="Picture 10" descr="Chart, bar chart&#10;&#10;Description automatically generated"/>
             <wp:cNvGraphicFramePr>
               <a:graphicFrameLocks xmlns:a="http://schemas.openxmlformats.org/drawingml/2006/main" noChangeAspect="1"/>
@@ -2564,7 +2556,7 @@
                   <pic:spPr>
                     <a:xfrm>
                       <a:off x="0" y="0"/>
-                      <a:ext cx="6146653" cy="3326789"/>
+                      <a:ext cx="5461166" cy="2955780"/>
                     </a:xfrm>
                     <a:prstGeom prst="rect">
                       <a:avLst/>
@@ -2580,37 +2572,28 @@
     <w:p/>
     <w:p>
       <w:pPr>
-        <w:pStyle w:val="BodyText"/>
-      </w:pPr>
-    </w:p>
-    <w:p>
-      <w:pPr>
         <w:pStyle w:val="Heading2"/>
       </w:pPr>
       <w:r>
-        <w:t>GDP Per Capita</w:t>
-      </w:r>
-    </w:p>
-    <w:p>
-      <w:pPr>
-        <w:pStyle w:val="Heading3"/>
-      </w:pPr>
-      <w:r>
-        <w:t>Yearly Gallons Consumption Per Capita</w:t>
-      </w:r>
-    </w:p>
-    <w:p/>
-    <w:p>
-      <w:pPr>
-        <w:jc w:val="center"/>
-      </w:pPr>
-      <w:r>
         <w:lastRenderedPageBreak/>
+        <w:t>Yearly Gallon Consumed Per Capita</w:t>
+      </w:r>
+    </w:p>
+    <w:p>
+      <w:r>
+        <w:t xml:space="preserve">The below graph represents the countries with the highest individual consumption. The picture this graph paints it that the individual people of Singapore </w:t>
+      </w:r>
+      <w:r>
+        <w:t>consume a significantly more amount of petrol each year then other countries worldwide.</w:t>
+      </w:r>
+    </w:p>
+    <w:p>
+      <w:r>
         <w:drawing>
-          <wp:inline distT="0" distB="0" distL="0" distR="0" wp14:anchorId="7A657B4C" wp14:editId="2AB414EE">
-            <wp:extent cx="6163702" cy="3285461"/>
-            <wp:effectExtent l="0" t="0" r="0" b="4445"/>
-            <wp:docPr id="14" name="Picture 14" descr="Chart, bubble chart&#10;&#10;Description automatically generated"/>
+          <wp:inline distT="0" distB="0" distL="0" distR="0" wp14:anchorId="6A391A91" wp14:editId="3CDF7101">
+            <wp:extent cx="6263439" cy="3338624"/>
+            <wp:effectExtent l="0" t="0" r="0" b="1905"/>
+            <wp:docPr id="21" name="Picture 21" descr="Chart, bubble chart&#10;&#10;Description automatically generated"/>
             <wp:cNvGraphicFramePr>
               <a:graphicFrameLocks xmlns:a="http://schemas.openxmlformats.org/drawingml/2006/main" noChangeAspect="1"/>
             </wp:cNvGraphicFramePr>
@@ -2618,7 +2601,7 @@
               <a:graphicData uri="http://schemas.openxmlformats.org/drawingml/2006/picture">
                 <pic:pic xmlns:pic="http://schemas.openxmlformats.org/drawingml/2006/picture">
                   <pic:nvPicPr>
-                    <pic:cNvPr id="14" name="Picture 14" descr="Chart, bubble chart&#10;&#10;Description automatically generated"/>
+                    <pic:cNvPr id="21" name="Picture 21" descr="Chart, bubble chart&#10;&#10;Description automatically generated"/>
                     <pic:cNvPicPr/>
                   </pic:nvPicPr>
                   <pic:blipFill>
@@ -2630,7 +2613,7 @@
                   <pic:spPr>
                     <a:xfrm>
                       <a:off x="0" y="0"/>
-                      <a:ext cx="6185547" cy="3297105"/>
+                      <a:ext cx="6294965" cy="3355428"/>
                     </a:xfrm>
                     <a:prstGeom prst="rect">
                       <a:avLst/>
@@ -2644,25 +2627,43 @@
       </w:r>
     </w:p>
     <w:p/>
-    <w:p/>
-    <w:p>
-      <w:pPr>
-        <w:pStyle w:val="Heading3"/>
-      </w:pPr>
-      <w:r>
-        <w:t>Countries with the Highest Gross Domestic Product (GDP) Per Capita</w:t>
-      </w:r>
-    </w:p>
-    <w:p/>
+    <w:p>
+      <w:pPr>
+        <w:pStyle w:val="Heading2"/>
+      </w:pPr>
+      <w:r>
+        <w:t>Countries with the Highest GDP Per Capita</w:t>
+      </w:r>
+    </w:p>
+    <w:p>
+      <w:r>
+        <w:t xml:space="preserve">The graph below shows us that Luxemburg have the highest economic output of any nation worldwide per person. While US have the highest oil usage </w:t>
+      </w:r>
+      <w:r>
+        <w:t>their</w:t>
+      </w:r>
+      <w:r>
+        <w:t xml:space="preserve"> economic output is 7</w:t>
+      </w:r>
+      <w:r>
+        <w:rPr>
+          <w:vertAlign w:val="superscript"/>
+        </w:rPr>
+        <w:t>th</w:t>
+      </w:r>
+      <w:r>
+        <w:t xml:space="preserve"> worldwide and China are not even in the top 10.</w:t>
+      </w:r>
+    </w:p>
     <w:p>
       <w:pPr>
         <w:jc w:val="center"/>
       </w:pPr>
       <w:r>
         <w:drawing>
-          <wp:inline distT="0" distB="0" distL="0" distR="0" wp14:anchorId="4B79A5DF" wp14:editId="2BBE04BA">
-            <wp:extent cx="6007395" cy="3202144"/>
-            <wp:effectExtent l="0" t="0" r="0" b="0"/>
+          <wp:inline distT="0" distB="0" distL="0" distR="0" wp14:anchorId="4B79A5DF" wp14:editId="1399BA44">
+            <wp:extent cx="6403071" cy="3413052"/>
+            <wp:effectExtent l="0" t="0" r="0" b="3810"/>
             <wp:docPr id="15" name="Picture 15" descr="Chart, bubble chart&#10;&#10;Description automatically generated"/>
             <wp:cNvGraphicFramePr>
               <a:graphicFrameLocks xmlns:a="http://schemas.openxmlformats.org/drawingml/2006/main" noChangeAspect="1"/>
@@ -2683,7 +2684,7 @@
                   <pic:spPr>
                     <a:xfrm>
                       <a:off x="0" y="0"/>
-                      <a:ext cx="6024306" cy="3211158"/>
+                      <a:ext cx="6471459" cy="3449505"/>
                     </a:xfrm>
                     <a:prstGeom prst="rect">
                       <a:avLst/>
@@ -2697,12 +2698,29 @@
       </w:r>
     </w:p>
     <w:p/>
-    <w:p>
-      <w:pPr>
-        <w:pStyle w:val="Heading3"/>
-      </w:pPr>
-      <w:r>
+    <w:p/>
+    <w:p/>
+    <w:p>
+      <w:pPr>
+        <w:pStyle w:val="Heading2"/>
+      </w:pPr>
+      <w:r>
+        <w:lastRenderedPageBreak/>
         <w:t>Linear Regression Model</w:t>
+      </w:r>
+    </w:p>
+    <w:p>
+      <w:r>
+        <w:t xml:space="preserve">The linear regression model below uses Price Per Litre as the independent variable and the GDP Per Capita as the dependant variable. The line of best fit on the graph measures how the GDP per capita varies depending on the </w:t>
+      </w:r>
+      <w:r>
+        <w:t>petrol price</w:t>
+      </w:r>
+      <w:r>
+        <w:t>.</w:t>
+      </w:r>
+      <w:r>
+        <w:t xml:space="preserve"> The result is not accurate and requires more data to improve accuracy.</w:t>
       </w:r>
     </w:p>
     <w:p/>
@@ -2720,14 +2738,15 @@
       </w:pPr>
       <w:r>
         <w:rPr>
+          <w:rFonts w:eastAsia="Times New Roman"/>
           <w:noProof/>
+          <w:lang w:val="en-IE" w:eastAsia="en-GB"/>
         </w:rPr>
-        <w:lastRenderedPageBreak/>
         <w:drawing>
-          <wp:inline distT="0" distB="0" distL="0" distR="0" wp14:anchorId="1B92E18A" wp14:editId="70B1DC6E">
-            <wp:extent cx="3359888" cy="3519450"/>
-            <wp:effectExtent l="0" t="0" r="5715" b="0"/>
-            <wp:docPr id="19" name="Picture 19" descr="Chart&#10;&#10;Description automatically generated with medium confidence"/>
+          <wp:inline distT="0" distB="0" distL="0" distR="0" wp14:anchorId="40CC1210" wp14:editId="227B9BA5">
+            <wp:extent cx="3040911" cy="3185325"/>
+            <wp:effectExtent l="0" t="0" r="0" b="0"/>
+            <wp:docPr id="22" name="Picture 22" descr="Chart&#10;&#10;Description automatically generated with medium confidence"/>
             <wp:cNvGraphicFramePr>
               <a:graphicFrameLocks xmlns:a="http://schemas.openxmlformats.org/drawingml/2006/main" noChangeAspect="1"/>
             </wp:cNvGraphicFramePr>
@@ -2735,7 +2754,7 @@
               <a:graphicData uri="http://schemas.openxmlformats.org/drawingml/2006/picture">
                 <pic:pic xmlns:pic="http://schemas.openxmlformats.org/drawingml/2006/picture">
                   <pic:nvPicPr>
-                    <pic:cNvPr id="19" name="Picture 19" descr="Chart&#10;&#10;Description automatically generated with medium confidence"/>
+                    <pic:cNvPr id="22" name="Picture 22" descr="Chart&#10;&#10;Description automatically generated with medium confidence"/>
                     <pic:cNvPicPr>
                       <a:picLocks noChangeAspect="1" noChangeArrowheads="1"/>
                     </pic:cNvPicPr>
@@ -2756,7 +2775,7 @@
                   <pic:spPr bwMode="auto">
                     <a:xfrm>
                       <a:off x="0" y="0"/>
-                      <a:ext cx="3380772" cy="3541326"/>
+                      <a:ext cx="3066303" cy="3211923"/>
                     </a:xfrm>
                     <a:prstGeom prst="rect">
                       <a:avLst/>
@@ -2777,16 +2796,6 @@
     <w:p/>
     <w:p>
       <w:pPr>
-        <w:pStyle w:val="BodyText"/>
-      </w:pPr>
-    </w:p>
-    <w:p>
-      <w:pPr>
-        <w:pStyle w:val="BodyText"/>
-      </w:pPr>
-    </w:p>
-    <w:p>
-      <w:pPr>
         <w:pStyle w:val="Heading1"/>
         <w:ind w:left="0"/>
       </w:pPr>
@@ -2795,156 +2804,142 @@
       </w:r>
     </w:p>
     <w:p>
-      <w:pPr>
-        <w:pStyle w:val="BodyText"/>
-      </w:pPr>
-      <w:r>
-        <w:t>(Point</w:t>
-      </w:r>
-      <w:r>
-        <w:rPr>
-          <w:spacing w:val="-5"/>
-        </w:rPr>
-        <w:t xml:space="preserve"> </w:t>
-      </w:r>
-      <w:r>
-        <w:t>out</w:t>
-      </w:r>
-      <w:r>
-        <w:rPr>
-          <w:spacing w:val="-4"/>
-        </w:rPr>
-        <w:t xml:space="preserve"> </w:t>
-      </w:r>
-      <w:r>
-        <w:t>at</w:t>
-      </w:r>
-      <w:r>
-        <w:rPr>
-          <w:spacing w:val="-5"/>
-        </w:rPr>
-        <w:t xml:space="preserve"> </w:t>
-      </w:r>
-      <w:r>
-        <w:t>least</w:t>
-      </w:r>
-      <w:r>
-        <w:rPr>
-          <w:spacing w:val="-4"/>
-        </w:rPr>
-        <w:t xml:space="preserve"> </w:t>
-      </w:r>
-      <w:r>
-        <w:t>5</w:t>
-      </w:r>
-      <w:r>
-        <w:rPr>
-          <w:spacing w:val="-4"/>
-        </w:rPr>
-        <w:t xml:space="preserve"> </w:t>
-      </w:r>
-      <w:r>
-        <w:t>insights</w:t>
-      </w:r>
-      <w:r>
-        <w:rPr>
-          <w:spacing w:val="-5"/>
-        </w:rPr>
-        <w:t xml:space="preserve"> </w:t>
-      </w:r>
-      <w:r>
-        <w:t>in</w:t>
-      </w:r>
-      <w:r>
-        <w:rPr>
-          <w:spacing w:val="-4"/>
-        </w:rPr>
-        <w:t xml:space="preserve"> </w:t>
-      </w:r>
-      <w:r>
-        <w:t>bullet</w:t>
-      </w:r>
-      <w:r>
-        <w:rPr>
-          <w:spacing w:val="-4"/>
-        </w:rPr>
-        <w:t xml:space="preserve"> </w:t>
-      </w:r>
-      <w:r>
-        <w:t>points)</w:t>
-      </w:r>
-    </w:p>
-    <w:p>
-      <w:pPr>
-        <w:pStyle w:val="BodyText"/>
+      <w:r>
+        <w:t>Throughout this EDA of the petrol price worldwide data the main insights have been;</w:t>
+      </w:r>
+    </w:p>
+    <w:p>
+      <w:pPr>
+        <w:pStyle w:val="ListParagraph"/>
         <w:numPr>
           <w:ilvl w:val="0"/>
-          <w:numId w:val="8"/>
+          <w:numId w:val="10"/>
         </w:numPr>
       </w:pPr>
       <w:r>
-        <w:t>In USD majority of petrol prices are below $3 per liter.</w:t>
-      </w:r>
-    </w:p>
-    <w:p>
-      <w:pPr>
-        <w:pStyle w:val="BodyText"/>
+        <w:t>Most</w:t>
+      </w:r>
+      <w:r>
+        <w:t xml:space="preserve"> petrol prices worldwide are lo</w:t>
+      </w:r>
+      <w:r>
+        <w:t>w</w:t>
+      </w:r>
+      <w:r>
+        <w:t>er then $3 a litre.</w:t>
+      </w:r>
+      <w:r>
+        <w:t xml:space="preserve"> With the main</w:t>
+      </w:r>
+      <w:r>
+        <w:t xml:space="preserve"> proportion</w:t>
+      </w:r>
+      <w:r>
+        <w:t xml:space="preserve"> price being approx. $1.80.</w:t>
+      </w:r>
+    </w:p>
+    <w:p>
+      <w:pPr>
+        <w:pStyle w:val="ListParagraph"/>
         <w:numPr>
           <w:ilvl w:val="0"/>
-          <w:numId w:val="8"/>
+          <w:numId w:val="10"/>
         </w:numPr>
       </w:pPr>
       <w:r>
-        <w:t>Most Expensive place to buy petrol</w:t>
-      </w:r>
-      <w:r>
-        <w:t xml:space="preserve"> North Korea, Tonga, </w:t>
-      </w:r>
-      <w:proofErr w:type="spellStart"/>
-      <w:r>
-        <w:t>Nieu</w:t>
-      </w:r>
-      <w:proofErr w:type="spellEnd"/>
-      <w:r>
-        <w:t xml:space="preserve"> (lowest oil consumers)</w:t>
-      </w:r>
-    </w:p>
-    <w:p>
-      <w:pPr>
-        <w:pStyle w:val="BodyText"/>
+        <w:t>The most expensive place</w:t>
+      </w:r>
+      <w:r>
+        <w:t>s</w:t>
+      </w:r>
+      <w:r>
+        <w:t xml:space="preserve"> to buy petrol in the world are </w:t>
+      </w:r>
+      <w:r>
+        <w:t>North Korea</w:t>
+      </w:r>
+      <w:r>
+        <w:t xml:space="preserve"> ($14.50/litre)</w:t>
+      </w:r>
+      <w:r>
+        <w:t>, Tonga</w:t>
+      </w:r>
+      <w:r>
+        <w:t xml:space="preserve"> ($4.28/litre</w:t>
+      </w:r>
+      <w:r>
+        <w:t>), Niue</w:t>
+      </w:r>
+      <w:r>
+        <w:t xml:space="preserve"> (</w:t>
+      </w:r>
+      <w:r>
+        <w:t>$3.02/litre</w:t>
+      </w:r>
+      <w:r>
+        <w:t>)</w:t>
+      </w:r>
+      <w:r>
+        <w:t xml:space="preserve"> and Hong Kong ($3/litre).</w:t>
+      </w:r>
+    </w:p>
+    <w:p>
+      <w:pPr>
+        <w:pStyle w:val="ListParagraph"/>
         <w:numPr>
           <w:ilvl w:val="0"/>
-          <w:numId w:val="8"/>
+          <w:numId w:val="10"/>
         </w:numPr>
       </w:pPr>
       <w:r>
-        <w:t>Top oil consumers US &amp; China (Top manufacturing countries)</w:t>
-      </w:r>
-      <w:r>
-        <w:t xml:space="preserve"> compared to lowest </w:t>
-      </w:r>
-      <w:proofErr w:type="spellStart"/>
-      <w:r>
-        <w:t>Nieu</w:t>
-      </w:r>
-      <w:proofErr w:type="spellEnd"/>
-      <w:r>
-        <w:t xml:space="preserve"> &amp; Saint Helena.</w:t>
-      </w:r>
-    </w:p>
-    <w:p>
-      <w:pPr>
-        <w:pStyle w:val="BodyText"/>
+        <w:t>The top 2 oil consumers in the world are the US and China</w:t>
+      </w:r>
+      <w:r>
+        <w:t xml:space="preserve"> with both consuming over 10 million barrels daily. This consumption comes from the population sizes of both nations and the fact they are the top manufacturing producers </w:t>
+      </w:r>
+      <w:r>
+        <w:t xml:space="preserve">worldwide. This consumption compared to the lowest consumers of oil, </w:t>
+      </w:r>
+      <w:proofErr w:type="gramStart"/>
+      <w:r>
+        <w:t>Niue</w:t>
+      </w:r>
+      <w:proofErr w:type="gramEnd"/>
+      <w:r>
+        <w:t xml:space="preserve"> and Saint Helena, with 51</w:t>
+      </w:r>
+      <w:r>
+        <w:t xml:space="preserve"> </w:t>
+      </w:r>
+      <w:r>
+        <w:t>and 70 barrels respectively. These countries are on the low end of the scale due to their small populations.</w:t>
+      </w:r>
+    </w:p>
+    <w:p>
+      <w:pPr>
+        <w:pStyle w:val="ListParagraph"/>
         <w:numPr>
           <w:ilvl w:val="0"/>
-          <w:numId w:val="8"/>
+          <w:numId w:val="10"/>
         </w:numPr>
       </w:pPr>
       <w:r>
         <w:t>Leading the way with the h</w:t>
       </w:r>
       <w:r>
-        <w:t>ighest individual consumption of Oil is Singapore (3679.5 Gallons)</w:t>
+        <w:t xml:space="preserve">ighest </w:t>
+      </w:r>
+      <w:r>
+        <w:t xml:space="preserve">yearly </w:t>
+      </w:r>
+      <w:r>
+        <w:t xml:space="preserve">individual consumption of Oil is Singapore </w:t>
+      </w:r>
+      <w:r>
+        <w:t xml:space="preserve">with </w:t>
+      </w:r>
+      <w:r>
+        <w:t>3679.5 Gallons</w:t>
       </w:r>
       <w:r>
         <w:t xml:space="preserve"> and closest countries behind are less then 2000 gallons per year.</w:t>
@@ -2952,43 +2947,77 @@
     </w:p>
     <w:p>
       <w:pPr>
-        <w:pStyle w:val="BodyText"/>
+        <w:pStyle w:val="ListParagraph"/>
         <w:numPr>
           <w:ilvl w:val="0"/>
-          <w:numId w:val="8"/>
+          <w:numId w:val="10"/>
         </w:numPr>
       </w:pPr>
       <w:r>
-        <w:t>The Highest Gross Domestic Product is Luxemburg followed closely by 4 other countries Switzerland, Macao, Ireland, and Cayman Islands.</w:t>
-      </w:r>
-    </w:p>
-    <w:p>
-      <w:pPr>
-        <w:pStyle w:val="BodyText"/>
+        <w:t>The Highest Gross Domestic Product</w:t>
+      </w:r>
+      <w:r>
+        <w:t xml:space="preserve"> per capita </w:t>
+      </w:r>
+      <w:r>
+        <w:t>is Luxemburg followed closely by 4 other countries Switzerland, Macao, Ireland, and Cayman Islands.</w:t>
+      </w:r>
+      <w:r>
+        <w:t xml:space="preserve"> These top 5 countries for</w:t>
+      </w:r>
+      <w:r>
+        <w:t xml:space="preserve"> economic output </w:t>
+      </w:r>
+      <w:r>
+        <w:t>show</w:t>
+      </w:r>
+      <w:r>
+        <w:t xml:space="preserve"> they are prospering nations with petrol prices currently.</w:t>
+      </w:r>
+      <w:r>
+        <w:t xml:space="preserve"> </w:t>
+      </w:r>
+    </w:p>
+    <w:p>
+      <w:pPr>
+        <w:pStyle w:val="ListParagraph"/>
         <w:numPr>
           <w:ilvl w:val="0"/>
-          <w:numId w:val="8"/>
+          <w:numId w:val="10"/>
         </w:numPr>
       </w:pPr>
       <w:r>
-        <w:t xml:space="preserve">Linear Regression Model – Needs more data collection to be able to </w:t>
-      </w:r>
-      <w:r>
-        <w:t>improve</w:t>
-      </w:r>
-      <w:r>
-        <w:t xml:space="preserve"> the predictability</w:t>
-      </w:r>
-      <w:r>
-        <w:t xml:space="preserve"> accuracy</w:t>
-      </w:r>
-      <w:r>
-        <w:t xml:space="preserve">. </w:t>
-      </w:r>
-    </w:p>
-    <w:p>
-      <w:pPr>
-        <w:pStyle w:val="BodyText"/>
+        <w:t>The l</w:t>
+      </w:r>
+      <w:r>
+        <w:t xml:space="preserve">inear </w:t>
+      </w:r>
+      <w:r>
+        <w:t>r</w:t>
+      </w:r>
+      <w:r>
+        <w:t xml:space="preserve">egression </w:t>
+      </w:r>
+      <w:r>
+        <w:t>m</w:t>
+      </w:r>
+      <w:r>
+        <w:t>odel</w:t>
+      </w:r>
+      <w:r>
+        <w:t xml:space="preserve"> used in this study needs more data to become more accurate. </w:t>
+      </w:r>
+      <w:r>
+        <w:t>So,</w:t>
+      </w:r>
+      <w:r>
+        <w:t xml:space="preserve"> no accurate modelling could be done on this dataset.</w:t>
+      </w:r>
+    </w:p>
+    <w:p>
+      <w:pPr>
+        <w:pStyle w:val="ListParagraph"/>
+        <w:ind w:left="720"/>
       </w:pPr>
     </w:p>
     <w:p>
@@ -2998,7 +3027,7 @@
     </w:p>
     <w:sdt>
       <w:sdtPr>
-        <w:id w:val="1806967744"/>
+        <w:id w:val="1029829597"/>
         <w:docPartObj>
           <w:docPartGallery w:val="Bibliographies"/>
           <w:docPartUnique/>
@@ -3082,7 +3111,7 @@
                   <w:noProof/>
                 </w:rPr>
                 <w:br/>
-                <w:t>[Accessed July 2022].</w:t>
+                <w:t>[Accessed 16 July 2022].</w:t>
               </w:r>
             </w:p>
             <w:p>
@@ -3133,6 +3162,56 @@
                 </w:rPr>
                 <w:br/>
                 <w:t>[Accessed July 2022].</w:t>
+              </w:r>
+            </w:p>
+            <w:p>
+              <w:pPr>
+                <w:pStyle w:val="Bibliography"/>
+                <w:jc w:val="left"/>
+                <w:rPr>
+                  <w:noProof/>
+                </w:rPr>
+              </w:pPr>
+              <w:r>
+                <w:rPr>
+                  <w:noProof/>
+                </w:rPr>
+                <w:t xml:space="preserve">Global Upside, L., 2022. </w:t>
+              </w:r>
+              <w:r>
+                <w:rPr>
+                  <w:i/>
+                  <w:iCs/>
+                  <w:noProof/>
+                </w:rPr>
+                <w:t xml:space="preserve">Top 10 Manufacturing Countries in the World. </w:t>
+              </w:r>
+              <w:r>
+                <w:rPr>
+                  <w:noProof/>
+                </w:rPr>
+                <w:t xml:space="preserve">[Online] </w:t>
+              </w:r>
+              <w:r>
+                <w:rPr>
+                  <w:noProof/>
+                </w:rPr>
+                <w:br/>
+                <w:t xml:space="preserve">Available at: </w:t>
+              </w:r>
+              <w:r>
+                <w:rPr>
+                  <w:noProof/>
+                  <w:u w:val="single"/>
+                </w:rPr>
+                <w:t>https://globalupside.com/top-10-manufacturing-countries-in-the-world/</w:t>
+              </w:r>
+              <w:r>
+                <w:rPr>
+                  <w:noProof/>
+                </w:rPr>
+                <w:br/>
+                <w:t>[Accessed 19 July 2022].</w:t>
               </w:r>
             </w:p>
             <w:p>
@@ -3211,14 +3290,7 @@
                 <w:rPr>
                   <w:noProof/>
                 </w:rPr>
-                <w:t xml:space="preserve">illustrated ed. s.l.:Chris </w:t>
-              </w:r>
-              <w:r>
-                <w:rPr>
-                  <w:noProof/>
-                </w:rPr>
-                <w:lastRenderedPageBreak/>
-                <w:t>Termeer.</w:t>
+                <w:t>illustrated ed. s.l.:Chris Termeer.</w:t>
               </w:r>
             </w:p>
             <w:p>
@@ -3323,7 +3395,6 @@
             </w:p>
             <w:p>
               <w:pPr>
-                <w:spacing w:line="360" w:lineRule="auto"/>
                 <w:jc w:val="left"/>
               </w:pPr>
               <w:r>
@@ -3339,6 +3410,11 @@
         </w:sdt>
       </w:sdtContent>
     </w:sdt>
+    <w:p>
+      <w:pPr>
+        <w:pStyle w:val="BodyText"/>
+      </w:pPr>
+    </w:p>
     <w:p>
       <w:pPr>
         <w:pStyle w:val="BodyText"/>
@@ -3470,6 +3546,119 @@
     </w:lvl>
   </w:abstractNum>
   <w:abstractNum w:abstractNumId="1" w15:restartNumberingAfterBreak="0">
+    <w:nsid w:val="135D1047"/>
+    <w:multiLevelType w:val="hybridMultilevel"/>
+    <w:tmpl w:val="2C668C72"/>
+    <w:lvl w:ilvl="0" w:tplc="08090001">
+      <w:start w:val="1"/>
+      <w:numFmt w:val="bullet"/>
+      <w:lvlText w:val=""/>
+      <w:lvlJc w:val="left"/>
+      <w:pPr>
+        <w:ind w:left="720" w:hanging="360"/>
+      </w:pPr>
+      <w:rPr>
+        <w:rFonts w:ascii="Symbol" w:hAnsi="Symbol" w:hint="default"/>
+      </w:rPr>
+    </w:lvl>
+    <w:lvl w:ilvl="1" w:tplc="08090003" w:tentative="1">
+      <w:start w:val="1"/>
+      <w:numFmt w:val="bullet"/>
+      <w:lvlText w:val="o"/>
+      <w:lvlJc w:val="left"/>
+      <w:pPr>
+        <w:ind w:left="1440" w:hanging="360"/>
+      </w:pPr>
+      <w:rPr>
+        <w:rFonts w:ascii="Courier New" w:hAnsi="Courier New" w:cs="Courier New" w:hint="default"/>
+      </w:rPr>
+    </w:lvl>
+    <w:lvl w:ilvl="2" w:tplc="08090005" w:tentative="1">
+      <w:start w:val="1"/>
+      <w:numFmt w:val="bullet"/>
+      <w:lvlText w:val=""/>
+      <w:lvlJc w:val="left"/>
+      <w:pPr>
+        <w:ind w:left="2160" w:hanging="360"/>
+      </w:pPr>
+      <w:rPr>
+        <w:rFonts w:ascii="Wingdings" w:hAnsi="Wingdings" w:hint="default"/>
+      </w:rPr>
+    </w:lvl>
+    <w:lvl w:ilvl="3" w:tplc="08090001" w:tentative="1">
+      <w:start w:val="1"/>
+      <w:numFmt w:val="bullet"/>
+      <w:lvlText w:val=""/>
+      <w:lvlJc w:val="left"/>
+      <w:pPr>
+        <w:ind w:left="2880" w:hanging="360"/>
+      </w:pPr>
+      <w:rPr>
+        <w:rFonts w:ascii="Symbol" w:hAnsi="Symbol" w:hint="default"/>
+      </w:rPr>
+    </w:lvl>
+    <w:lvl w:ilvl="4" w:tplc="08090003" w:tentative="1">
+      <w:start w:val="1"/>
+      <w:numFmt w:val="bullet"/>
+      <w:lvlText w:val="o"/>
+      <w:lvlJc w:val="left"/>
+      <w:pPr>
+        <w:ind w:left="3600" w:hanging="360"/>
+      </w:pPr>
+      <w:rPr>
+        <w:rFonts w:ascii="Courier New" w:hAnsi="Courier New" w:cs="Courier New" w:hint="default"/>
+      </w:rPr>
+    </w:lvl>
+    <w:lvl w:ilvl="5" w:tplc="08090005" w:tentative="1">
+      <w:start w:val="1"/>
+      <w:numFmt w:val="bullet"/>
+      <w:lvlText w:val=""/>
+      <w:lvlJc w:val="left"/>
+      <w:pPr>
+        <w:ind w:left="4320" w:hanging="360"/>
+      </w:pPr>
+      <w:rPr>
+        <w:rFonts w:ascii="Wingdings" w:hAnsi="Wingdings" w:hint="default"/>
+      </w:rPr>
+    </w:lvl>
+    <w:lvl w:ilvl="6" w:tplc="08090001" w:tentative="1">
+      <w:start w:val="1"/>
+      <w:numFmt w:val="bullet"/>
+      <w:lvlText w:val=""/>
+      <w:lvlJc w:val="left"/>
+      <w:pPr>
+        <w:ind w:left="5040" w:hanging="360"/>
+      </w:pPr>
+      <w:rPr>
+        <w:rFonts w:ascii="Symbol" w:hAnsi="Symbol" w:hint="default"/>
+      </w:rPr>
+    </w:lvl>
+    <w:lvl w:ilvl="7" w:tplc="08090003" w:tentative="1">
+      <w:start w:val="1"/>
+      <w:numFmt w:val="bullet"/>
+      <w:lvlText w:val="o"/>
+      <w:lvlJc w:val="left"/>
+      <w:pPr>
+        <w:ind w:left="5760" w:hanging="360"/>
+      </w:pPr>
+      <w:rPr>
+        <w:rFonts w:ascii="Courier New" w:hAnsi="Courier New" w:cs="Courier New" w:hint="default"/>
+      </w:rPr>
+    </w:lvl>
+    <w:lvl w:ilvl="8" w:tplc="08090005" w:tentative="1">
+      <w:start w:val="1"/>
+      <w:numFmt w:val="bullet"/>
+      <w:lvlText w:val=""/>
+      <w:lvlJc w:val="left"/>
+      <w:pPr>
+        <w:ind w:left="6480" w:hanging="360"/>
+      </w:pPr>
+      <w:rPr>
+        <w:rFonts w:ascii="Wingdings" w:hAnsi="Wingdings" w:hint="default"/>
+      </w:rPr>
+    </w:lvl>
+  </w:abstractNum>
+  <w:abstractNum w:abstractNumId="2" w15:restartNumberingAfterBreak="0">
     <w:nsid w:val="1FDD283E"/>
     <w:multiLevelType w:val="hybridMultilevel"/>
     <w:tmpl w:val="281E8F02"/>
@@ -3582,7 +3771,120 @@
       </w:rPr>
     </w:lvl>
   </w:abstractNum>
-  <w:abstractNum w:abstractNumId="2" w15:restartNumberingAfterBreak="0">
+  <w:abstractNum w:abstractNumId="3" w15:restartNumberingAfterBreak="0">
+    <w:nsid w:val="27440F96"/>
+    <w:multiLevelType w:val="hybridMultilevel"/>
+    <w:tmpl w:val="4F06FACC"/>
+    <w:lvl w:ilvl="0" w:tplc="08090001">
+      <w:start w:val="1"/>
+      <w:numFmt w:val="bullet"/>
+      <w:lvlText w:val=""/>
+      <w:lvlJc w:val="left"/>
+      <w:pPr>
+        <w:ind w:left="720" w:hanging="360"/>
+      </w:pPr>
+      <w:rPr>
+        <w:rFonts w:ascii="Symbol" w:hAnsi="Symbol" w:hint="default"/>
+      </w:rPr>
+    </w:lvl>
+    <w:lvl w:ilvl="1" w:tplc="08090003" w:tentative="1">
+      <w:start w:val="1"/>
+      <w:numFmt w:val="bullet"/>
+      <w:lvlText w:val="o"/>
+      <w:lvlJc w:val="left"/>
+      <w:pPr>
+        <w:ind w:left="1440" w:hanging="360"/>
+      </w:pPr>
+      <w:rPr>
+        <w:rFonts w:ascii="Courier New" w:hAnsi="Courier New" w:cs="Courier New" w:hint="default"/>
+      </w:rPr>
+    </w:lvl>
+    <w:lvl w:ilvl="2" w:tplc="08090005" w:tentative="1">
+      <w:start w:val="1"/>
+      <w:numFmt w:val="bullet"/>
+      <w:lvlText w:val=""/>
+      <w:lvlJc w:val="left"/>
+      <w:pPr>
+        <w:ind w:left="2160" w:hanging="360"/>
+      </w:pPr>
+      <w:rPr>
+        <w:rFonts w:ascii="Wingdings" w:hAnsi="Wingdings" w:hint="default"/>
+      </w:rPr>
+    </w:lvl>
+    <w:lvl w:ilvl="3" w:tplc="08090001" w:tentative="1">
+      <w:start w:val="1"/>
+      <w:numFmt w:val="bullet"/>
+      <w:lvlText w:val=""/>
+      <w:lvlJc w:val="left"/>
+      <w:pPr>
+        <w:ind w:left="2880" w:hanging="360"/>
+      </w:pPr>
+      <w:rPr>
+        <w:rFonts w:ascii="Symbol" w:hAnsi="Symbol" w:hint="default"/>
+      </w:rPr>
+    </w:lvl>
+    <w:lvl w:ilvl="4" w:tplc="08090003" w:tentative="1">
+      <w:start w:val="1"/>
+      <w:numFmt w:val="bullet"/>
+      <w:lvlText w:val="o"/>
+      <w:lvlJc w:val="left"/>
+      <w:pPr>
+        <w:ind w:left="3600" w:hanging="360"/>
+      </w:pPr>
+      <w:rPr>
+        <w:rFonts w:ascii="Courier New" w:hAnsi="Courier New" w:cs="Courier New" w:hint="default"/>
+      </w:rPr>
+    </w:lvl>
+    <w:lvl w:ilvl="5" w:tplc="08090005" w:tentative="1">
+      <w:start w:val="1"/>
+      <w:numFmt w:val="bullet"/>
+      <w:lvlText w:val=""/>
+      <w:lvlJc w:val="left"/>
+      <w:pPr>
+        <w:ind w:left="4320" w:hanging="360"/>
+      </w:pPr>
+      <w:rPr>
+        <w:rFonts w:ascii="Wingdings" w:hAnsi="Wingdings" w:hint="default"/>
+      </w:rPr>
+    </w:lvl>
+    <w:lvl w:ilvl="6" w:tplc="08090001" w:tentative="1">
+      <w:start w:val="1"/>
+      <w:numFmt w:val="bullet"/>
+      <w:lvlText w:val=""/>
+      <w:lvlJc w:val="left"/>
+      <w:pPr>
+        <w:ind w:left="5040" w:hanging="360"/>
+      </w:pPr>
+      <w:rPr>
+        <w:rFonts w:ascii="Symbol" w:hAnsi="Symbol" w:hint="default"/>
+      </w:rPr>
+    </w:lvl>
+    <w:lvl w:ilvl="7" w:tplc="08090003" w:tentative="1">
+      <w:start w:val="1"/>
+      <w:numFmt w:val="bullet"/>
+      <w:lvlText w:val="o"/>
+      <w:lvlJc w:val="left"/>
+      <w:pPr>
+        <w:ind w:left="5760" w:hanging="360"/>
+      </w:pPr>
+      <w:rPr>
+        <w:rFonts w:ascii="Courier New" w:hAnsi="Courier New" w:cs="Courier New" w:hint="default"/>
+      </w:rPr>
+    </w:lvl>
+    <w:lvl w:ilvl="8" w:tplc="08090005" w:tentative="1">
+      <w:start w:val="1"/>
+      <w:numFmt w:val="bullet"/>
+      <w:lvlText w:val=""/>
+      <w:lvlJc w:val="left"/>
+      <w:pPr>
+        <w:ind w:left="6480" w:hanging="360"/>
+      </w:pPr>
+      <w:rPr>
+        <w:rFonts w:ascii="Wingdings" w:hAnsi="Wingdings" w:hint="default"/>
+      </w:rPr>
+    </w:lvl>
+  </w:abstractNum>
+  <w:abstractNum w:abstractNumId="4" w15:restartNumberingAfterBreak="0">
     <w:nsid w:val="327439B4"/>
     <w:multiLevelType w:val="hybridMultilevel"/>
     <w:tmpl w:val="C1F0889E"/>
@@ -3695,7 +3997,7 @@
       </w:rPr>
     </w:lvl>
   </w:abstractNum>
-  <w:abstractNum w:abstractNumId="3" w15:restartNumberingAfterBreak="0">
+  <w:abstractNum w:abstractNumId="5" w15:restartNumberingAfterBreak="0">
     <w:nsid w:val="35216FEC"/>
     <w:multiLevelType w:val="hybridMultilevel"/>
     <w:tmpl w:val="E2E891CA"/>
@@ -3808,7 +4110,7 @@
       </w:rPr>
     </w:lvl>
   </w:abstractNum>
-  <w:abstractNum w:abstractNumId="4" w15:restartNumberingAfterBreak="0">
+  <w:abstractNum w:abstractNumId="6" w15:restartNumberingAfterBreak="0">
     <w:nsid w:val="52D57328"/>
     <w:multiLevelType w:val="hybridMultilevel"/>
     <w:tmpl w:val="490477B8"/>
@@ -3921,7 +4223,7 @@
       </w:rPr>
     </w:lvl>
   </w:abstractNum>
-  <w:abstractNum w:abstractNumId="5" w15:restartNumberingAfterBreak="0">
+  <w:abstractNum w:abstractNumId="7" w15:restartNumberingAfterBreak="0">
     <w:nsid w:val="66E37252"/>
     <w:multiLevelType w:val="hybridMultilevel"/>
     <w:tmpl w:val="FFA06AF6"/>
@@ -4034,7 +4336,7 @@
       </w:rPr>
     </w:lvl>
   </w:abstractNum>
-  <w:abstractNum w:abstractNumId="6" w15:restartNumberingAfterBreak="0">
+  <w:abstractNum w:abstractNumId="8" w15:restartNumberingAfterBreak="0">
     <w:nsid w:val="68914311"/>
     <w:multiLevelType w:val="hybridMultilevel"/>
     <w:tmpl w:val="5B4E2A5C"/>
@@ -4120,7 +4422,7 @@
       </w:pPr>
     </w:lvl>
   </w:abstractNum>
-  <w:abstractNum w:abstractNumId="7" w15:restartNumberingAfterBreak="0">
+  <w:abstractNum w:abstractNumId="9" w15:restartNumberingAfterBreak="0">
     <w:nsid w:val="6B130FF2"/>
     <w:multiLevelType w:val="hybridMultilevel"/>
     <w:tmpl w:val="BAEA282A"/>
@@ -4234,28 +4536,34 @@
     </w:lvl>
   </w:abstractNum>
   <w:num w:numId="1" w16cid:durableId="1084492055">
+    <w:abstractNumId w:val="8"/>
+  </w:num>
+  <w:num w:numId="2" w16cid:durableId="364452393">
     <w:abstractNumId w:val="6"/>
   </w:num>
-  <w:num w:numId="2" w16cid:durableId="364452393">
-    <w:abstractNumId w:val="4"/>
-  </w:num>
   <w:num w:numId="3" w16cid:durableId="1457603078">
-    <w:abstractNumId w:val="1"/>
+    <w:abstractNumId w:val="2"/>
   </w:num>
   <w:num w:numId="4" w16cid:durableId="973368668">
-    <w:abstractNumId w:val="3"/>
+    <w:abstractNumId w:val="5"/>
   </w:num>
   <w:num w:numId="5" w16cid:durableId="1439637639">
     <w:abstractNumId w:val="0"/>
   </w:num>
   <w:num w:numId="6" w16cid:durableId="550310423">
-    <w:abstractNumId w:val="2"/>
+    <w:abstractNumId w:val="4"/>
   </w:num>
   <w:num w:numId="7" w16cid:durableId="946734779">
-    <w:abstractNumId w:val="5"/>
+    <w:abstractNumId w:val="7"/>
   </w:num>
   <w:num w:numId="8" w16cid:durableId="1549875119">
-    <w:abstractNumId w:val="7"/>
+    <w:abstractNumId w:val="9"/>
+  </w:num>
+  <w:num w:numId="9" w16cid:durableId="421755112">
+    <w:abstractNumId w:val="3"/>
+  </w:num>
+  <w:num w:numId="10" w16cid:durableId="2095274804">
+    <w:abstractNumId w:val="1"/>
   </w:num>
 </w:numbering>
 </file>
@@ -5243,27 +5551,6 @@
     <b:RefOrder>2</b:RefOrder>
   </b:Source>
   <b:Source>
-    <b:Tag>Dev22</b:Tag>
-    <b:SourceType>InternetSite</b:SourceType>
-    <b:Guid>{F72E4895-B508-AB49-9B3B-1D4596FA46C3}</b:Guid>
-    <b:Title>NumPy: the absolute basics for beginners</b:Title>
-    <b:URL>https://numpy.org/doc/stable/user/absolute_beginners.html</b:URL>
-    <b:Year>2008-2022</b:Year>
-    <b:YearAccessed>2022</b:YearAccessed>
-    <b:MonthAccessed>July</b:MonthAccessed>
-    <b:Author>
-      <b:Author>
-        <b:NameList>
-          <b:Person>
-            <b:Last>Developers</b:Last>
-            <b:First>NumPy</b:First>
-          </b:Person>
-        </b:NameList>
-      </b:Author>
-    </b:Author>
-    <b:RefOrder>4</b:RefOrder>
-  </b:Source>
-  <b:Source>
     <b:Tag>Dev221</b:Tag>
     <b:SourceType>InternetSite</b:SourceType>
     <b:Guid>{37E4ABDB-ABD4-1B48-B195-0F7E69372411}</b:Guid>
@@ -5284,11 +5571,55 @@
     </b:Author>
     <b:RefOrder>5</b:RefOrder>
   </b:Source>
+  <b:Source>
+    <b:Tag>Dev22</b:Tag>
+    <b:SourceType>InternetSite</b:SourceType>
+    <b:Guid>{7DA6FEB8-C7AE-694C-97A5-53634213BA54}</b:Guid>
+    <b:Title>NumPy: the absolute basics for beginners</b:Title>
+    <b:URL>https://numpy.org/doc/stable/user/absolute_beginners.html</b:URL>
+    <b:Year>2008-2022</b:Year>
+    <b:YearAccessed>2022</b:YearAccessed>
+    <b:MonthAccessed>July</b:MonthAccessed>
+    <b:Author>
+      <b:Author>
+        <b:NameList>
+          <b:Person>
+            <b:Last>Developers</b:Last>
+            <b:First>NumPy</b:First>
+          </b:Person>
+        </b:NameList>
+      </b:Author>
+    </b:Author>
+    <b:DayAccessed>16</b:DayAccessed>
+    <b:RefOrder>4</b:RefOrder>
+  </b:Source>
+  <b:Source>
+    <b:Tag>Glo22</b:Tag>
+    <b:SourceType>InternetSite</b:SourceType>
+    <b:Guid>{52B4244E-35D9-F041-B991-792CD1F3B22D}</b:Guid>
+    <b:Author>
+      <b:Author>
+        <b:NameList>
+          <b:Person>
+            <b:Last>Global Upside</b:Last>
+            <b:First>LLC</b:First>
+          </b:Person>
+        </b:NameList>
+      </b:Author>
+    </b:Author>
+    <b:Title>Top 10 Manufacturing Countries in the World</b:Title>
+    <b:URL>https://globalupside.com/top-10-manufacturing-countries-in-the-world/</b:URL>
+    <b:Year>2022</b:Year>
+    <b:YearAccessed>2022</b:YearAccessed>
+    <b:MonthAccessed>July</b:MonthAccessed>
+    <b:DayAccessed>19</b:DayAccessed>
+    <b:RefOrder>7</b:RefOrder>
+  </b:Source>
 </b:Sources>
 </file>
 
 <file path=customXml/itemProps1.xml><?xml version="1.0" encoding="utf-8"?>
-<ds:datastoreItem xmlns:ds="http://schemas.openxmlformats.org/officeDocument/2006/customXml" ds:itemID="{A27E01FE-A82E-5448-9DFD-E3D1B3CB38A7}">
+<ds:datastoreItem xmlns:ds="http://schemas.openxmlformats.org/officeDocument/2006/customXml" ds:itemID="{964BEBF6-73E6-B94B-B9D7-F41092689BBA}">
   <ds:schemaRefs>
     <ds:schemaRef ds:uri="http://schemas.openxmlformats.org/officeDocument/2006/bibliography"/>
   </ds:schemaRefs>

</xml_diff>